<commit_message>
Commits for working on writeup
</commit_message>
<xml_diff>
--- a/nevzorov/nevzorovLogB.docx
+++ b/nevzorov/nevzorovLogB.docx
@@ -2066,38 +2066,94 @@
           <w:sz w:val="20"/>
           <w:szCs w:val="20"/>
         </w:rPr>
-        <w:t xml:space="preserve">Typical pressure related error </w:t>
-      </w:r>
-      <w:r>
-        <w:rPr>
-          <w:sz w:val="20"/>
-          <w:szCs w:val="20"/>
-        </w:rPr>
-        <w:t xml:space="preserve">after correction </w:t>
+        <w:t xml:space="preserve">Typical pressure related error after correction </w:t>
+      </w:r>
+      <w:r>
+        <w:rPr>
+          <w:sz w:val="20"/>
+          <w:szCs w:val="20"/>
+        </w:rPr>
+        <w:t>9.4153143e-05</w:t>
+      </w:r>
+      <w:r>
+        <w:rPr>
+          <w:sz w:val="20"/>
+          <w:szCs w:val="20"/>
+        </w:rPr>
+        <w:t xml:space="preserve"> g m-3/20 mb</w:t>
+      </w:r>
+    </w:p>
+    <w:p>
+      <w:pPr>
+        <w:pStyle w:val="ListParagraph"/>
+        <w:ind w:left="1440"/>
+        <w:rPr>
+          <w:sz w:val="20"/>
+          <w:szCs w:val="20"/>
+        </w:rPr>
+      </w:pPr>
+    </w:p>
+    <w:p>
+      <w:pPr>
+        <w:pStyle w:val="ListParagraph"/>
+        <w:ind w:left="1440"/>
+        <w:rPr>
+          <w:sz w:val="20"/>
+          <w:szCs w:val="20"/>
+        </w:rPr>
+      </w:pPr>
+    </w:p>
+    <w:p>
+      <w:pPr>
+        <w:pStyle w:val="ListParagraph"/>
+        <w:ind w:left="1440"/>
+        <w:rPr>
+          <w:sz w:val="20"/>
+          <w:szCs w:val="20"/>
+        </w:rPr>
+      </w:pPr>
+    </w:p>
+    <w:p>
+      <w:pPr>
+        <w:pStyle w:val="ListParagraph"/>
+        <w:numPr>
+          <w:ilvl w:val="0"/>
+          <w:numId w:val="4"/>
+        </w:numPr>
+        <w:rPr>
+          <w:sz w:val="20"/>
+          <w:szCs w:val="20"/>
+        </w:rPr>
+      </w:pPr>
+      <w:r>
+        <w:rPr>
+          <w:sz w:val="20"/>
+          <w:szCs w:val="20"/>
+        </w:rPr>
+        <w:t>3/16/16</w:t>
+      </w:r>
+    </w:p>
+    <w:p>
+      <w:pPr>
+        <w:pStyle w:val="ListParagraph"/>
+        <w:numPr>
+          <w:ilvl w:val="1"/>
+          <w:numId w:val="4"/>
+        </w:numPr>
+        <w:rPr>
+          <w:sz w:val="20"/>
+          <w:szCs w:val="20"/>
+        </w:rPr>
+      </w:pPr>
+      <w:r>
+        <w:rPr>
+          <w:sz w:val="20"/>
+          <w:szCs w:val="20"/>
+        </w:rPr>
+        <w:t>Left off on histogram2.pro. Use that to make a histogram of baseline bins.</w:t>
       </w:r>
       <w:bookmarkStart w:id="0" w:name="_GoBack"/>
       <w:bookmarkEnd w:id="0"/>
-      <w:r>
-        <w:rPr>
-          <w:sz w:val="20"/>
-          <w:szCs w:val="20"/>
-        </w:rPr>
-        <w:t>9.4153143e-05</w:t>
-      </w:r>
-      <w:r>
-        <w:rPr>
-          <w:sz w:val="20"/>
-          <w:szCs w:val="20"/>
-        </w:rPr>
-        <w:t xml:space="preserve"> </w:t>
-      </w:r>
-      <w:r>
-        <w:rPr>
-          <w:sz w:val="20"/>
-          <w:szCs w:val="20"/>
-        </w:rPr>
-        <w:t>g m-3/20 mb</w:t>
-      </w:r>
     </w:p>
     <w:sectPr>
       <w:pgSz w:w="12240" w:h="15840"/>
@@ -2971,6 +3027,7 @@
   <w:style w:type="character" w:default="1" w:styleId="DefaultParagraphFont">
     <w:name w:val="Default Paragraph Font"/>
     <w:uiPriority w:val="1"/>
+    <w:semiHidden/>
     <w:unhideWhenUsed/>
   </w:style>
   <w:style w:type="table" w:default="1" w:styleId="TableNormal">

</xml_diff>

<commit_message>
about to start twc code
</commit_message>
<xml_diff>
--- a/nevzorov/nevzorovLogB.docx
+++ b/nevzorov/nevzorovLogB.docx
@@ -1,18 +1,13 @@
 
 <file path=word/document.xml><?xml version="1.0" encoding="utf-8"?>
-<w:document xmlns:wpc="http://schemas.microsoft.com/office/word/2010/wordprocessingCanvas" xmlns:mc="http://schemas.openxmlformats.org/markup-compatibility/2006" xmlns:o="urn:schemas-microsoft-com:office:office" xmlns:r="http://schemas.openxmlformats.org/officeDocument/2006/relationships" xmlns:m="http://schemas.openxmlformats.org/officeDocument/2006/math" xmlns:v="urn:schemas-microsoft-com:vml" xmlns:wp14="http://schemas.microsoft.com/office/word/2010/wordprocessingDrawing" xmlns:wp="http://schemas.openxmlformats.org/drawingml/2006/wordprocessingDrawing" xmlns:w10="urn:schemas-microsoft-com:office:word" xmlns:w="http://schemas.openxmlformats.org/wordprocessingml/2006/main" xmlns:w14="http://schemas.microsoft.com/office/word/2010/wordml" xmlns:w15="http://schemas.microsoft.com/office/word/2012/wordml" xmlns:wpg="http://schemas.microsoft.com/office/word/2010/wordprocessingGroup" xmlns:wpi="http://schemas.microsoft.com/office/word/2010/wordprocessingInk" xmlns:wne="http://schemas.microsoft.com/office/word/2006/wordml" xmlns:wps="http://schemas.microsoft.com/office/word/2010/wordprocessingShape" mc:Ignorable="w14 w15 wp14">
+<w:document xmlns:wpc="http://schemas.microsoft.com/office/word/2010/wordprocessingCanvas" xmlns:mo="http://schemas.microsoft.com/office/mac/office/2008/main" xmlns:mc="http://schemas.openxmlformats.org/markup-compatibility/2006" xmlns:mv="urn:schemas-microsoft-com:mac:vml" xmlns:o="urn:schemas-microsoft-com:office:office" xmlns:r="http://schemas.openxmlformats.org/officeDocument/2006/relationships" xmlns:m="http://schemas.openxmlformats.org/officeDocument/2006/math" xmlns:v="urn:schemas-microsoft-com:vml" xmlns:wp14="http://schemas.microsoft.com/office/word/2010/wordprocessingDrawing" xmlns:wp="http://schemas.openxmlformats.org/drawingml/2006/wordprocessingDrawing" xmlns:w10="urn:schemas-microsoft-com:office:word" xmlns:w="http://schemas.openxmlformats.org/wordprocessingml/2006/main" xmlns:w14="http://schemas.microsoft.com/office/word/2010/wordml" xmlns:w15="http://schemas.microsoft.com/office/word/2012/wordml" xmlns:wpg="http://schemas.microsoft.com/office/word/2010/wordprocessingGroup" xmlns:wpi="http://schemas.microsoft.com/office/word/2010/wordprocessingInk" xmlns:wne="http://schemas.microsoft.com/office/word/2006/wordml" xmlns:wps="http://schemas.microsoft.com/office/word/2010/wordprocessingShape" mc:Ignorable="w14 w15 wp14">
   <w:body>
     <w:p>
       <w:pPr>
         <w:jc w:val="center"/>
       </w:pPr>
-      <w:proofErr w:type="spellStart"/>
-      <w:r>
-        <w:t>Nevzorov</w:t>
-      </w:r>
-      <w:proofErr w:type="spellEnd"/>
-      <w:r>
-        <w:t xml:space="preserve"> Log</w:t>
+      <w:r>
+        <w:t>Nevzorov Log</w:t>
       </w:r>
     </w:p>
     <w:p>
@@ -36,29 +31,13 @@
         <w:ind w:firstLine="0"/>
       </w:pPr>
       <w:r>
-        <w:t xml:space="preserve">Investigating if it’s worth defining clear air points based on </w:t>
-      </w:r>
-      <w:proofErr w:type="spellStart"/>
-      <w:r>
-        <w:t>linfit</w:t>
-      </w:r>
-      <w:proofErr w:type="spellEnd"/>
-      <w:r>
-        <w:t xml:space="preserve"> instead of 0</w:t>
+        <w:t>Investigating if it’s worth defining clear air points based on linfit instead of 0</w:t>
       </w:r>
       <w:r>
         <w:t>.5</w:t>
       </w:r>
       <w:r>
-        <w:t xml:space="preserve"> </w:t>
-      </w:r>
-      <w:proofErr w:type="spellStart"/>
-      <w:r>
-        <w:t>lwc</w:t>
-      </w:r>
-      <w:proofErr w:type="spellEnd"/>
-      <w:r>
-        <w:t>.</w:t>
+        <w:t xml:space="preserve"> lwc.</w:t>
       </w:r>
     </w:p>
     <w:p/>
@@ -89,23 +68,7 @@
         <w:ind w:firstLine="0"/>
       </w:pPr>
       <w:r>
-        <w:t xml:space="preserve">Airspeed correction </w:t>
-      </w:r>
-      <w:proofErr w:type="spellStart"/>
-      <w:r>
-        <w:t>lwc</w:t>
-      </w:r>
-      <w:proofErr w:type="spellEnd"/>
-      <w:r>
-        <w:t xml:space="preserve"> are filtered by </w:t>
-      </w:r>
-      <w:proofErr w:type="spellStart"/>
-      <w:r>
-        <w:t>lwc</w:t>
-      </w:r>
-      <w:proofErr w:type="spellEnd"/>
-      <w:r>
-        <w:t xml:space="preserve"> &lt; .05 g/m^3</w:t>
+        <w:t>Airspeed correction lwc are filtered by lwc &lt; .05 g/m^3</w:t>
       </w:r>
     </w:p>
     <w:p>
@@ -117,21 +80,8 @@
         </w:numPr>
         <w:ind w:firstLine="0"/>
       </w:pPr>
-      <w:proofErr w:type="spellStart"/>
-      <w:r>
-        <w:t>Linfit</w:t>
-      </w:r>
-      <w:proofErr w:type="spellEnd"/>
-      <w:r>
-        <w:t xml:space="preserve"> applied to &lt;.05 g/m^3 filtered points, (</w:t>
-      </w:r>
-      <w:proofErr w:type="spellStart"/>
-      <w:r>
-        <w:t>as,lwc</w:t>
-      </w:r>
-      <w:proofErr w:type="spellEnd"/>
-      <w:r>
-        <w:t>)</w:t>
+      <w:r>
+        <w:t>Linfit applied to &lt;.05 g/m^3 filtered points, (as,lwc)</w:t>
       </w:r>
     </w:p>
     <w:p>
@@ -147,23 +97,10 @@
         <w:t xml:space="preserve">Points </w:t>
       </w:r>
       <w:r>
-        <w:t xml:space="preserve">abs &lt; .02 from </w:t>
-      </w:r>
-      <w:proofErr w:type="spellStart"/>
-      <w:r>
-        <w:t>linfit</w:t>
-      </w:r>
-      <w:proofErr w:type="spellEnd"/>
-      <w:r>
-        <w:t xml:space="preserve"> are “</w:t>
-      </w:r>
-      <w:proofErr w:type="spellStart"/>
-      <w:r>
-        <w:t>Clearair</w:t>
-      </w:r>
-      <w:proofErr w:type="spellEnd"/>
-      <w:r>
-        <w:t>”</w:t>
+        <w:t>abs &lt; .02 from linfit</w:t>
+      </w:r>
+      <w:r>
+        <w:t xml:space="preserve"> are “Clearair”</w:t>
       </w:r>
     </w:p>
     <w:p/>
@@ -177,13 +114,8 @@
         <w:ind w:firstLine="0"/>
       </w:pPr>
       <w:r>
-        <w:t xml:space="preserve">Working on new nevstats.pro for correction </w:t>
-      </w:r>
-      <w:proofErr w:type="spellStart"/>
-      <w:r>
-        <w:t>eval</w:t>
-      </w:r>
-      <w:proofErr w:type="spellEnd"/>
+        <w:t>Working on new nevstats.pro for correction eval</w:t>
+      </w:r>
     </w:p>
     <w:p/>
     <w:p>
@@ -191,23 +123,7 @@
         <w:t xml:space="preserve">Turns out… </w:t>
       </w:r>
       <w:r>
-        <w:t xml:space="preserve">400 </w:t>
-      </w:r>
-      <w:proofErr w:type="spellStart"/>
-      <w:r>
-        <w:t>mb</w:t>
-      </w:r>
-      <w:proofErr w:type="spellEnd"/>
-      <w:r>
-        <w:t xml:space="preserve"> k may not be the best performer. 900 </w:t>
-      </w:r>
-      <w:proofErr w:type="spellStart"/>
-      <w:r>
-        <w:t>mb</w:t>
-      </w:r>
-      <w:proofErr w:type="spellEnd"/>
-      <w:r>
-        <w:t xml:space="preserve"> k is doing best </w:t>
+        <w:t xml:space="preserve">400 mb k may not be the best performer. 900 mb k is doing best </w:t>
       </w:r>
       <w:r>
         <w:rPr>
@@ -240,15 +156,7 @@
         <w:t>Validating performance of a</w:t>
       </w:r>
       <w:r>
-        <w:t xml:space="preserve">irspeed dependent K </w:t>
-      </w:r>
-      <w:proofErr w:type="spellStart"/>
-      <w:r>
-        <w:t>correnction</w:t>
-      </w:r>
-      <w:proofErr w:type="spellEnd"/>
-      <w:r>
-        <w:t xml:space="preserve"> on </w:t>
+        <w:t xml:space="preserve">irspeed dependent K correnction on </w:t>
       </w:r>
       <w:r>
         <w:rPr>
@@ -270,13 +178,8 @@
         <w:t>Baseline LWC drift, mean all flights, k=1.1189852</w:t>
       </w:r>
       <w:r>
-        <w:t xml:space="preserve"> == 0.02674 g/m^3 / 10m/s </w:t>
-      </w:r>
-      <w:proofErr w:type="spellStart"/>
-      <w:r>
-        <w:t>ias</w:t>
-      </w:r>
-      <w:proofErr w:type="spellEnd"/>
+        <w:t xml:space="preserve"> == 0.02674 g/m^3 / 10m/s ias</w:t>
+      </w:r>
     </w:p>
     <w:p>
       <w:pPr>
@@ -288,29 +191,8 @@
         <w:ind w:firstLine="0"/>
       </w:pPr>
       <w:r>
-        <w:t xml:space="preserve">Baseline LWC drift, mean all flights, k=400 </w:t>
-      </w:r>
-      <w:proofErr w:type="spellStart"/>
-      <w:r>
-        <w:t>mb</w:t>
-      </w:r>
-      <w:proofErr w:type="spellEnd"/>
-      <w:r>
-        <w:t xml:space="preserve"> K </w:t>
-      </w:r>
-      <w:proofErr w:type="spellStart"/>
-      <w:r>
-        <w:t>ais</w:t>
-      </w:r>
-      <w:proofErr w:type="spellEnd"/>
-      <w:r>
-        <w:t xml:space="preserve"> == 0.00554 g/m^3 / 10m/s </w:t>
-      </w:r>
-      <w:proofErr w:type="spellStart"/>
-      <w:r>
-        <w:t>ias</w:t>
-      </w:r>
-      <w:proofErr w:type="spellEnd"/>
+        <w:t>Baseline LWC drift, mean all flights, k=400 mb K ais == 0.00554 g/m^3 / 10m/s ias</w:t>
+      </w:r>
     </w:p>
     <w:p>
       <w:pPr>
@@ -348,23 +230,10 @@
         <w:ind w:firstLine="0"/>
       </w:pPr>
       <w:r>
-        <w:t xml:space="preserve">Baseline LWC drift, mean all flights, k=1.1189852 == 0.00933 g/m^3 / 100 </w:t>
-      </w:r>
-      <w:proofErr w:type="spellStart"/>
-      <w:r>
-        <w:t>mb</w:t>
-      </w:r>
-      <w:proofErr w:type="spellEnd"/>
-      <w:r>
-        <w:t xml:space="preserve">, mean= 0.043707181, </w:t>
-      </w:r>
-      <w:proofErr w:type="spellStart"/>
-      <w:r>
-        <w:t>stddev</w:t>
-      </w:r>
-      <w:proofErr w:type="spellEnd"/>
-      <w:r>
-        <w:t xml:space="preserve"> = 0.017174830</w:t>
+        <w:t>Baseline LWC drift, mean all flights, k=1.1189852 == 0.00933 g/m^3 / 100 mb</w:t>
+      </w:r>
+      <w:r>
+        <w:t>, mean= 0.043707181, stddev = 0.017174830</w:t>
       </w:r>
     </w:p>
     <w:p>
@@ -377,45 +246,16 @@
         <w:ind w:firstLine="0"/>
       </w:pPr>
       <w:r>
-        <w:t xml:space="preserve">Baseline LWC drift, mean all flights, k=400 </w:t>
-      </w:r>
-      <w:proofErr w:type="spellStart"/>
-      <w:r>
-        <w:t>mb</w:t>
-      </w:r>
-      <w:proofErr w:type="spellEnd"/>
-      <w:r>
-        <w:t xml:space="preserve"> K </w:t>
-      </w:r>
-      <w:proofErr w:type="spellStart"/>
-      <w:r>
-        <w:t>ais</w:t>
-      </w:r>
-      <w:proofErr w:type="spellEnd"/>
-      <w:r>
-        <w:t xml:space="preserve">  == </w:t>
+        <w:t xml:space="preserve">Baseline LWC drift, mean all flights, k=400 mb K ais  == </w:t>
       </w:r>
       <w:r>
         <w:t xml:space="preserve">0.00504 </w:t>
       </w:r>
       <w:r>
-        <w:t xml:space="preserve">g/m^3 / 100 </w:t>
-      </w:r>
-      <w:proofErr w:type="spellStart"/>
-      <w:r>
-        <w:t>mb</w:t>
-      </w:r>
-      <w:proofErr w:type="spellEnd"/>
-      <w:r>
-        <w:t xml:space="preserve">, mean= 0.0088031524, </w:t>
-      </w:r>
-      <w:proofErr w:type="spellStart"/>
-      <w:r>
-        <w:t>stddev</w:t>
-      </w:r>
-      <w:proofErr w:type="spellEnd"/>
-      <w:r>
-        <w:t>= 0.0073048132</w:t>
+        <w:t>g/m^3 / 100 mb</w:t>
+      </w:r>
+      <w:r>
+        <w:t>, mean= 0.0088031524, stddev= 0.0073048132</w:t>
       </w:r>
     </w:p>
     <w:p>
@@ -428,45 +268,16 @@
         <w:ind w:firstLine="0"/>
       </w:pPr>
       <w:r>
-        <w:t xml:space="preserve">Baseline LWC drift, mean all flights, k=400 </w:t>
-      </w:r>
-      <w:proofErr w:type="spellStart"/>
-      <w:r>
-        <w:t>mb</w:t>
-      </w:r>
-      <w:proofErr w:type="spellEnd"/>
-      <w:r>
-        <w:t xml:space="preserve"> K </w:t>
-      </w:r>
-      <w:proofErr w:type="spellStart"/>
-      <w:r>
-        <w:t>ais</w:t>
-      </w:r>
-      <w:proofErr w:type="spellEnd"/>
-      <w:r>
-        <w:t xml:space="preserve">, baseline correct  == </w:t>
+        <w:t xml:space="preserve">Baseline LWC drift, mean all flights, k=400 mb K ais, baseline correct  == </w:t>
       </w:r>
       <w:r>
         <w:t xml:space="preserve">0.000564 </w:t>
       </w:r>
       <w:r>
-        <w:t xml:space="preserve">g/m^3 / 100 </w:t>
-      </w:r>
-      <w:proofErr w:type="spellStart"/>
-      <w:r>
-        <w:t>mb</w:t>
-      </w:r>
-      <w:proofErr w:type="spellEnd"/>
-      <w:r>
-        <w:t xml:space="preserve">, mean= 0.0046354026, </w:t>
-      </w:r>
-      <w:proofErr w:type="spellStart"/>
-      <w:r>
-        <w:t>stddev</w:t>
-      </w:r>
-      <w:proofErr w:type="spellEnd"/>
-      <w:r>
-        <w:t>= 0.0053911177</w:t>
+        <w:t>g/m^3 / 100 mb</w:t>
+      </w:r>
+      <w:r>
+        <w:t>, mean= 0.0046354026, stddev= 0.0053911177</w:t>
       </w:r>
     </w:p>
     <w:p>
@@ -822,19 +633,11 @@
         </w:numPr>
         <w:ind w:firstLine="0"/>
       </w:pPr>
-      <w:proofErr w:type="spellStart"/>
       <w:r>
         <w:rPr>
           <w:color w:val="FF0000"/>
         </w:rPr>
-        <w:t>Aias</w:t>
-      </w:r>
-      <w:proofErr w:type="spellEnd"/>
-      <w:r>
-        <w:rPr>
-          <w:color w:val="FF0000"/>
-        </w:rPr>
-        <w:t xml:space="preserve"> vs Bias?</w:t>
+        <w:t>Aias vs Bias?</w:t>
       </w:r>
     </w:p>
     <w:p>
@@ -908,45 +711,8 @@
       <w:r>
         <w:t xml:space="preserve">Fixed kliqpresimprove.pro, now </w:t>
       </w:r>
-      <w:proofErr w:type="spellStart"/>
-      <w:r>
-        <w:t>Calcs</w:t>
-      </w:r>
-      <w:proofErr w:type="spellEnd"/>
-      <w:r>
-        <w:t xml:space="preserve">/plots all flights mean </w:t>
-      </w:r>
-      <w:proofErr w:type="spellStart"/>
-      <w:r>
-        <w:t>clearair</w:t>
-      </w:r>
-      <w:proofErr w:type="spellEnd"/>
-      <w:r>
-        <w:t xml:space="preserve"> </w:t>
-      </w:r>
-      <w:proofErr w:type="spellStart"/>
-      <w:r>
-        <w:t>lwc</w:t>
-      </w:r>
-      <w:proofErr w:type="spellEnd"/>
-      <w:r>
-        <w:t xml:space="preserve"> error/</w:t>
-      </w:r>
-      <w:proofErr w:type="spellStart"/>
-      <w:r>
-        <w:t>stddev</w:t>
-      </w:r>
-      <w:proofErr w:type="spellEnd"/>
-      <w:r>
-        <w:t xml:space="preserve"> for each </w:t>
-      </w:r>
-      <w:proofErr w:type="spellStart"/>
-      <w:r>
-        <w:t>kLiq</w:t>
-      </w:r>
-      <w:proofErr w:type="spellEnd"/>
-      <w:r>
-        <w:t xml:space="preserve"> regression value</w:t>
+      <w:r>
+        <w:t>Calcs/plots all flights mean clearair lwc error/stddev for each kLiq regression value</w:t>
       </w:r>
     </w:p>
     <w:p/>
@@ -1013,15 +779,7 @@
       </w:pPr>
       <w:r>
         <w:lastRenderedPageBreak/>
-        <w:t xml:space="preserve">Old </w:t>
-      </w:r>
-      <w:proofErr w:type="spellStart"/>
-      <w:r>
-        <w:t>clearair</w:t>
-      </w:r>
-      <w:proofErr w:type="spellEnd"/>
-      <w:r>
-        <w:t xml:space="preserve"> point detection = </w:t>
+        <w:t xml:space="preserve">Old clearair point detection = </w:t>
       </w:r>
       <w:r>
         <w:t>90132 points for all flights</w:t>
@@ -1030,15 +788,7 @@
         <w:t>, mean(lwcnev1</w:t>
       </w:r>
       <w:r>
-        <w:t>[</w:t>
-      </w:r>
-      <w:proofErr w:type="spellStart"/>
-      <w:r>
-        <w:t>clearair</w:t>
-      </w:r>
-      <w:proofErr w:type="spellEnd"/>
-      <w:r>
-        <w:t>]</w:t>
+        <w:t>[clearair]</w:t>
       </w:r>
       <w:r>
         <w:t>) = 0.0017262927</w:t>
@@ -1053,23 +803,7 @@
         <w:t>3</w:t>
       </w:r>
       <w:r>
-        <w:t xml:space="preserve">, </w:t>
-      </w:r>
-      <w:proofErr w:type="spellStart"/>
-      <w:r>
-        <w:t>stddev</w:t>
-      </w:r>
-      <w:proofErr w:type="spellEnd"/>
-      <w:r>
-        <w:t>(lwcnev1[</w:t>
-      </w:r>
-      <w:proofErr w:type="spellStart"/>
-      <w:r>
-        <w:t>clearair</w:t>
-      </w:r>
-      <w:proofErr w:type="spellEnd"/>
-      <w:r>
-        <w:t xml:space="preserve">]) = </w:t>
+        <w:t xml:space="preserve">, stddev(lwcnev1[clearair]) = </w:t>
       </w:r>
       <w:r>
         <w:rPr>
@@ -1091,38 +825,22 @@
         <w:t>New</w:t>
       </w:r>
       <w:r>
+        <w:t xml:space="preserve"> clearair point detection = </w:t>
+      </w:r>
+      <w:r>
+        <w:rPr>
+          <w:rFonts w:cs=".SF NS Text"/>
+        </w:rPr>
+        <w:t>77244</w:t>
+      </w:r>
+      <w:r>
+        <w:rPr>
+          <w:rFonts w:cs=".SF NS Text"/>
+        </w:rPr>
         <w:t xml:space="preserve"> </w:t>
       </w:r>
-      <w:proofErr w:type="spellStart"/>
-      <w:r>
-        <w:t>clearair</w:t>
-      </w:r>
-      <w:proofErr w:type="spellEnd"/>
-      <w:r>
-        <w:t xml:space="preserve"> point detection = </w:t>
-      </w:r>
-      <w:r>
-        <w:rPr>
-          <w:rFonts w:cs=".SF NS Text"/>
-        </w:rPr>
-        <w:t>77244</w:t>
-      </w:r>
-      <w:r>
-        <w:rPr>
-          <w:rFonts w:cs=".SF NS Text"/>
-        </w:rPr>
-        <w:t xml:space="preserve"> </w:t>
-      </w:r>
-      <w:r>
-        <w:t>points for all flights, mean(lwcnev1[</w:t>
-      </w:r>
-      <w:proofErr w:type="spellStart"/>
-      <w:r>
-        <w:t>clearair</w:t>
-      </w:r>
-      <w:proofErr w:type="spellEnd"/>
-      <w:r>
-        <w:t>]) = 0.00065176800 g m</w:t>
+      <w:r>
+        <w:t>points for all flights, mean(lwcnev1[clearair]) = 0.00065176800 g m</w:t>
       </w:r>
       <w:r>
         <w:rPr>
@@ -1131,23 +849,7 @@
         <w:t>3</w:t>
       </w:r>
       <w:r>
-        <w:t xml:space="preserve">, </w:t>
-      </w:r>
-      <w:proofErr w:type="spellStart"/>
-      <w:r>
-        <w:t>stddev</w:t>
-      </w:r>
-      <w:proofErr w:type="spellEnd"/>
-      <w:r>
-        <w:t>(lwcnev1[</w:t>
-      </w:r>
-      <w:proofErr w:type="spellStart"/>
-      <w:r>
-        <w:t>clearair</w:t>
-      </w:r>
-      <w:proofErr w:type="spellEnd"/>
-      <w:r>
-        <w:t xml:space="preserve">]) = </w:t>
+        <w:t xml:space="preserve">, stddev(lwcnev1[clearair]) = </w:t>
       </w:r>
       <w:r>
         <w:rPr>
@@ -1196,13 +898,8 @@
         </w:rPr>
         <w:t xml:space="preserve">-1 </w:t>
       </w:r>
-      <w:proofErr w:type="spellStart"/>
-      <w:r>
-        <w:t>ind</w:t>
-      </w:r>
-      <w:proofErr w:type="spellEnd"/>
-      <w:r>
-        <w:t xml:space="preserve"> airspeed</w:t>
+      <w:r>
+        <w:t>ind airspeed</w:t>
       </w:r>
     </w:p>
     <w:p>
@@ -1231,13 +928,8 @@
         </w:rPr>
         <w:t xml:space="preserve">-1 </w:t>
       </w:r>
-      <w:proofErr w:type="spellStart"/>
-      <w:r>
-        <w:t>ind</w:t>
-      </w:r>
-      <w:proofErr w:type="spellEnd"/>
-      <w:r>
-        <w:t xml:space="preserve"> airspeed</w:t>
+      <w:r>
+        <w:t>ind airspeed</w:t>
       </w:r>
     </w:p>
     <w:p>
@@ -1737,15 +1429,7 @@
         <w:ind w:left="360"/>
       </w:pPr>
       <w:r>
-        <w:t xml:space="preserve">Investigating if miscellaneous factors (such as temperature, orientation, </w:t>
-      </w:r>
-      <w:proofErr w:type="gramStart"/>
-      <w:r>
-        <w:t>pitot</w:t>
-      </w:r>
-      <w:proofErr w:type="gramEnd"/>
-      <w:r>
-        <w:t xml:space="preserve"> tube location) introduce error.</w:t>
+        <w:t>Investigating if miscellaneous factors (such as temperature, orientation, pitot tube location) introduce error.</w:t>
       </w:r>
     </w:p>
     <w:p/>
@@ -1806,13 +1490,8 @@
         </w:numPr>
         <w:ind w:left="1080"/>
       </w:pPr>
-      <w:proofErr w:type="spellStart"/>
-      <w:r>
-        <w:t>Sideslide</w:t>
-      </w:r>
-      <w:proofErr w:type="spellEnd"/>
-      <w:r>
-        <w:t xml:space="preserve"> angle - 0.0029563298 error across -.08 to degree</w:t>
+      <w:r>
+        <w:t>Sideslide angle - 0.0029563298 error across -.08 to degree</w:t>
       </w:r>
       <w:r>
         <w:t xml:space="preserve"> .05</w:t>
@@ -1837,15 +1516,7 @@
         <w:t>may</w:t>
       </w:r>
       <w:r>
-        <w:t xml:space="preserve"> have an impact. Look at that more using </w:t>
-      </w:r>
-      <w:proofErr w:type="spellStart"/>
-      <w:r>
-        <w:t>kliqpresimporve</w:t>
-      </w:r>
-      <w:proofErr w:type="spellEnd"/>
-      <w:r>
-        <w:t>.</w:t>
+        <w:t xml:space="preserve"> have an impact. Look at that more using kliqpresimporve.</w:t>
       </w:r>
     </w:p>
     <w:p>
@@ -1879,31 +1550,21 @@
         <w:ind w:left="1080"/>
       </w:pPr>
       <w:r>
-        <w:t xml:space="preserve">Typical pressure related error 0.0021108027 g m-3/20 </w:t>
-      </w:r>
-      <w:proofErr w:type="spellStart"/>
-      <w:r>
-        <w:t>mb</w:t>
-      </w:r>
-      <w:proofErr w:type="spellEnd"/>
-    </w:p>
-    <w:p>
-      <w:pPr>
-        <w:pStyle w:val="ListParagraph"/>
-        <w:numPr>
-          <w:ilvl w:val="1"/>
-          <w:numId w:val="4"/>
-        </w:numPr>
-        <w:ind w:left="1080"/>
-      </w:pPr>
-      <w:r>
-        <w:t xml:space="preserve">Typical pressure related error after correction 9.4153143e-05 g m-3/20 </w:t>
-      </w:r>
-      <w:proofErr w:type="spellStart"/>
-      <w:r>
-        <w:t>mb</w:t>
-      </w:r>
-      <w:proofErr w:type="spellEnd"/>
+        <w:t>Typical pressure related error 0.0021108027 g m-3/20 mb</w:t>
+      </w:r>
+    </w:p>
+    <w:p>
+      <w:pPr>
+        <w:pStyle w:val="ListParagraph"/>
+        <w:numPr>
+          <w:ilvl w:val="1"/>
+          <w:numId w:val="4"/>
+        </w:numPr>
+        <w:ind w:left="1080"/>
+      </w:pPr>
+      <w:r>
+        <w:t>Typical pressure related error after correction 9.4153143e-05 g m-3/20 mb</w:t>
+      </w:r>
     </w:p>
     <w:p>
       <w:pPr>
@@ -2063,15 +1724,7 @@
         <w:ind w:left="360"/>
       </w:pPr>
       <w:r>
-        <w:t xml:space="preserve">Tested Different K </w:t>
-      </w:r>
-      <w:proofErr w:type="spellStart"/>
-      <w:r>
-        <w:t>regessions</w:t>
-      </w:r>
-      <w:proofErr w:type="spellEnd"/>
-      <w:r>
-        <w:t xml:space="preserve"> using baseline values</w:t>
+        <w:t>Tested Different K regessions using baseline values</w:t>
       </w:r>
     </w:p>
     <w:p>
@@ -2084,15 +1737,7 @@
         <w:ind w:left="1080"/>
       </w:pPr>
       <w:r>
-        <w:t xml:space="preserve">Showed that 400 </w:t>
-      </w:r>
-      <w:proofErr w:type="spellStart"/>
-      <w:r>
-        <w:t>mb</w:t>
-      </w:r>
-      <w:proofErr w:type="spellEnd"/>
-      <w:r>
-        <w:t xml:space="preserve"> k works best for baseline points</w:t>
+        <w:t>Showed that 400 mb k works best for baseline points</w:t>
       </w:r>
     </w:p>
     <w:p>
@@ -2130,36 +1775,7 @@
         </w:numPr>
       </w:pPr>
       <w:r>
-        <w:t>Normalized Error per Pressure Level Histog</w:t>
-      </w:r>
-      <w:bookmarkStart w:id="0" w:name="_GoBack"/>
-      <w:bookmarkEnd w:id="0"/>
-      <w:r>
-        <w:t xml:space="preserve">ram for 400 </w:t>
-      </w:r>
-      <w:proofErr w:type="spellStart"/>
-      <w:r>
-        <w:t>mb</w:t>
-      </w:r>
-      <w:proofErr w:type="spellEnd"/>
-      <w:r>
-        <w:t xml:space="preserve"> </w:t>
-      </w:r>
-      <w:proofErr w:type="spellStart"/>
-      <w:r>
-        <w:t>ind</w:t>
-      </w:r>
-      <w:proofErr w:type="spellEnd"/>
-      <w:r>
-        <w:t xml:space="preserve">, 600 </w:t>
-      </w:r>
-      <w:proofErr w:type="spellStart"/>
-      <w:r>
-        <w:t>mb</w:t>
-      </w:r>
-      <w:proofErr w:type="spellEnd"/>
-      <w:r>
-        <w:t xml:space="preserve"> true</w:t>
+        <w:t>Normalized Error per Pressure Level Histogram for 400 mb ind, 600 mb true</w:t>
       </w:r>
     </w:p>
     <w:p>
@@ -2258,13 +1874,8 @@
         <w:t>Use “meeting” scatter</w:t>
       </w:r>
       <w:r>
-        <w:t xml:space="preserve"> to show match with </w:t>
-      </w:r>
-      <w:proofErr w:type="spellStart"/>
-      <w:r>
-        <w:t>Korolev’s</w:t>
-      </w:r>
-      <w:proofErr w:type="spellEnd"/>
+        <w:t xml:space="preserve"> to show match with Korolev’s</w:t>
+      </w:r>
     </w:p>
     <w:p>
       <w:pPr>
@@ -2275,15 +1886,7 @@
         </w:numPr>
       </w:pPr>
       <w:r>
-        <w:t xml:space="preserve">Mention that </w:t>
-      </w:r>
-      <w:proofErr w:type="spellStart"/>
-      <w:r>
-        <w:t>Korolev’s</w:t>
-      </w:r>
-      <w:proofErr w:type="spellEnd"/>
-      <w:r>
-        <w:t xml:space="preserve"> manually forced baseline values in places</w:t>
+        <w:t>Mention that Korolev’s manually forced baseline values in places</w:t>
       </w:r>
     </w:p>
     <w:p>
@@ -2433,6 +2036,35 @@
         <w:pStyle w:val="ListParagraph"/>
         <w:ind w:left="2160"/>
       </w:pPr>
+    </w:p>
+    <w:p>
+      <w:pPr>
+        <w:pStyle w:val="ListParagraph"/>
+        <w:ind w:left="360"/>
+        <w:rPr>
+          <w:b/>
+        </w:rPr>
+      </w:pPr>
+      <w:r>
+        <w:rPr>
+          <w:b/>
+        </w:rPr>
+        <w:t>3/</w:t>
+      </w:r>
+      <w:r>
+        <w:rPr>
+          <w:b/>
+        </w:rPr>
+        <w:t>21</w:t>
+      </w:r>
+      <w:bookmarkStart w:id="0" w:name="_GoBack"/>
+      <w:bookmarkEnd w:id="0"/>
+      <w:r>
+        <w:rPr>
+          <w:b/>
+        </w:rPr>
+        <w:t>/16</w:t>
+      </w:r>
     </w:p>
     <w:p/>
     <w:p>
@@ -2471,7 +2103,7 @@
 </file>
 
 <file path=word/endnotes.xml><?xml version="1.0" encoding="utf-8"?>
-<w:endnotes xmlns:wpc="http://schemas.microsoft.com/office/word/2010/wordprocessingCanvas" xmlns:mc="http://schemas.openxmlformats.org/markup-compatibility/2006" xmlns:o="urn:schemas-microsoft-com:office:office" xmlns:r="http://schemas.openxmlformats.org/officeDocument/2006/relationships" xmlns:m="http://schemas.openxmlformats.org/officeDocument/2006/math" xmlns:v="urn:schemas-microsoft-com:vml" xmlns:wp14="http://schemas.microsoft.com/office/word/2010/wordprocessingDrawing" xmlns:wp="http://schemas.openxmlformats.org/drawingml/2006/wordprocessingDrawing" xmlns:w10="urn:schemas-microsoft-com:office:word" xmlns:w="http://schemas.openxmlformats.org/wordprocessingml/2006/main" xmlns:w14="http://schemas.microsoft.com/office/word/2010/wordml" xmlns:w15="http://schemas.microsoft.com/office/word/2012/wordml" xmlns:wpg="http://schemas.microsoft.com/office/word/2010/wordprocessingGroup" xmlns:wpi="http://schemas.microsoft.com/office/word/2010/wordprocessingInk" xmlns:wne="http://schemas.microsoft.com/office/word/2006/wordml" xmlns:wps="http://schemas.microsoft.com/office/word/2010/wordprocessingShape" mc:Ignorable="w14 w15 wp14">
+<w:endnotes xmlns:wpc="http://schemas.microsoft.com/office/word/2010/wordprocessingCanvas" xmlns:mo="http://schemas.microsoft.com/office/mac/office/2008/main" xmlns:mc="http://schemas.openxmlformats.org/markup-compatibility/2006" xmlns:mv="urn:schemas-microsoft-com:mac:vml" xmlns:o="urn:schemas-microsoft-com:office:office" xmlns:r="http://schemas.openxmlformats.org/officeDocument/2006/relationships" xmlns:m="http://schemas.openxmlformats.org/officeDocument/2006/math" xmlns:v="urn:schemas-microsoft-com:vml" xmlns:wp14="http://schemas.microsoft.com/office/word/2010/wordprocessingDrawing" xmlns:wp="http://schemas.openxmlformats.org/drawingml/2006/wordprocessingDrawing" xmlns:w10="urn:schemas-microsoft-com:office:word" xmlns:w="http://schemas.openxmlformats.org/wordprocessingml/2006/main" xmlns:w14="http://schemas.microsoft.com/office/word/2010/wordml" xmlns:w15="http://schemas.microsoft.com/office/word/2012/wordml" xmlns:wpg="http://schemas.microsoft.com/office/word/2010/wordprocessingGroup" xmlns:wpi="http://schemas.microsoft.com/office/word/2010/wordprocessingInk" xmlns:wne="http://schemas.microsoft.com/office/word/2006/wordml" xmlns:wps="http://schemas.microsoft.com/office/word/2010/wordprocessingShape" mc:Ignorable="w14 w15 wp14">
   <w:endnote w:type="separator" w:id="-1">
     <w:p>
       <w:r>
@@ -2490,7 +2122,7 @@
 </file>
 
 <file path=word/footnotes.xml><?xml version="1.0" encoding="utf-8"?>
-<w:footnotes xmlns:wpc="http://schemas.microsoft.com/office/word/2010/wordprocessingCanvas" xmlns:mc="http://schemas.openxmlformats.org/markup-compatibility/2006" xmlns:o="urn:schemas-microsoft-com:office:office" xmlns:r="http://schemas.openxmlformats.org/officeDocument/2006/relationships" xmlns:m="http://schemas.openxmlformats.org/officeDocument/2006/math" xmlns:v="urn:schemas-microsoft-com:vml" xmlns:wp14="http://schemas.microsoft.com/office/word/2010/wordprocessingDrawing" xmlns:wp="http://schemas.openxmlformats.org/drawingml/2006/wordprocessingDrawing" xmlns:w10="urn:schemas-microsoft-com:office:word" xmlns:w="http://schemas.openxmlformats.org/wordprocessingml/2006/main" xmlns:w14="http://schemas.microsoft.com/office/word/2010/wordml" xmlns:w15="http://schemas.microsoft.com/office/word/2012/wordml" xmlns:wpg="http://schemas.microsoft.com/office/word/2010/wordprocessingGroup" xmlns:wpi="http://schemas.microsoft.com/office/word/2010/wordprocessingInk" xmlns:wne="http://schemas.microsoft.com/office/word/2006/wordml" xmlns:wps="http://schemas.microsoft.com/office/word/2010/wordprocessingShape" mc:Ignorable="w14 w15 wp14">
+<w:footnotes xmlns:wpc="http://schemas.microsoft.com/office/word/2010/wordprocessingCanvas" xmlns:mo="http://schemas.microsoft.com/office/mac/office/2008/main" xmlns:mc="http://schemas.openxmlformats.org/markup-compatibility/2006" xmlns:mv="urn:schemas-microsoft-com:mac:vml" xmlns:o="urn:schemas-microsoft-com:office:office" xmlns:r="http://schemas.openxmlformats.org/officeDocument/2006/relationships" xmlns:m="http://schemas.openxmlformats.org/officeDocument/2006/math" xmlns:v="urn:schemas-microsoft-com:vml" xmlns:wp14="http://schemas.microsoft.com/office/word/2010/wordprocessingDrawing" xmlns:wp="http://schemas.openxmlformats.org/drawingml/2006/wordprocessingDrawing" xmlns:w10="urn:schemas-microsoft-com:office:word" xmlns:w="http://schemas.openxmlformats.org/wordprocessingml/2006/main" xmlns:w14="http://schemas.microsoft.com/office/word/2010/wordml" xmlns:w15="http://schemas.microsoft.com/office/word/2012/wordml" xmlns:wpg="http://schemas.microsoft.com/office/word/2010/wordprocessingGroup" xmlns:wpi="http://schemas.microsoft.com/office/word/2010/wordprocessingInk" xmlns:wne="http://schemas.microsoft.com/office/word/2006/wordml" xmlns:wps="http://schemas.microsoft.com/office/word/2010/wordprocessingShape" mc:Ignorable="w14 w15 wp14">
   <w:footnote w:type="separator" w:id="-1">
     <w:p>
       <w:r>
@@ -2509,8 +2141,8 @@
 </file>
 
 <file path=word/numbering.xml><?xml version="1.0" encoding="utf-8"?>
-<w:numbering xmlns:wpc="http://schemas.microsoft.com/office/word/2010/wordprocessingCanvas" xmlns:mc="http://schemas.openxmlformats.org/markup-compatibility/2006" xmlns:o="urn:schemas-microsoft-com:office:office" xmlns:r="http://schemas.openxmlformats.org/officeDocument/2006/relationships" xmlns:m="http://schemas.openxmlformats.org/officeDocument/2006/math" xmlns:v="urn:schemas-microsoft-com:vml" xmlns:wp14="http://schemas.microsoft.com/office/word/2010/wordprocessingDrawing" xmlns:wp="http://schemas.openxmlformats.org/drawingml/2006/wordprocessingDrawing" xmlns:w10="urn:schemas-microsoft-com:office:word" xmlns:w="http://schemas.openxmlformats.org/wordprocessingml/2006/main" xmlns:w14="http://schemas.microsoft.com/office/word/2010/wordml" xmlns:w15="http://schemas.microsoft.com/office/word/2012/wordml" xmlns:wpg="http://schemas.microsoft.com/office/word/2010/wordprocessingGroup" xmlns:wpi="http://schemas.microsoft.com/office/word/2010/wordprocessingInk" xmlns:wne="http://schemas.microsoft.com/office/word/2006/wordml" xmlns:wps="http://schemas.microsoft.com/office/word/2010/wordprocessingShape" mc:Ignorable="w14 w15 wp14">
-  <w:abstractNum w:abstractNumId="0" w15:restartNumberingAfterBreak="0">
+<w:numbering xmlns:wpc="http://schemas.microsoft.com/office/word/2010/wordprocessingCanvas" xmlns:mo="http://schemas.microsoft.com/office/mac/office/2008/main" xmlns:mc="http://schemas.openxmlformats.org/markup-compatibility/2006" xmlns:mv="urn:schemas-microsoft-com:mac:vml" xmlns:o="urn:schemas-microsoft-com:office:office" xmlns:r="http://schemas.openxmlformats.org/officeDocument/2006/relationships" xmlns:m="http://schemas.openxmlformats.org/officeDocument/2006/math" xmlns:v="urn:schemas-microsoft-com:vml" xmlns:wp14="http://schemas.microsoft.com/office/word/2010/wordprocessingDrawing" xmlns:wp="http://schemas.openxmlformats.org/drawingml/2006/wordprocessingDrawing" xmlns:w10="urn:schemas-microsoft-com:office:word" xmlns:w="http://schemas.openxmlformats.org/wordprocessingml/2006/main" xmlns:w14="http://schemas.microsoft.com/office/word/2010/wordml" xmlns:w15="http://schemas.microsoft.com/office/word/2012/wordml" xmlns:wpg="http://schemas.microsoft.com/office/word/2010/wordprocessingGroup" xmlns:wpi="http://schemas.microsoft.com/office/word/2010/wordprocessingInk" xmlns:wne="http://schemas.microsoft.com/office/word/2006/wordml" xmlns:wps="http://schemas.microsoft.com/office/word/2010/wordprocessingShape" mc:Ignorable="w14 w15 wp14">
+  <w:abstractNum w:abstractNumId="0">
     <w:nsid w:val="05570014"/>
     <w:multiLevelType w:val="hybridMultilevel"/>
     <w:tmpl w:val="217A8E82"/>
@@ -2623,7 +2255,7 @@
       </w:rPr>
     </w:lvl>
   </w:abstractNum>
-  <w:abstractNum w:abstractNumId="1" w15:restartNumberingAfterBreak="0">
+  <w:abstractNum w:abstractNumId="1">
     <w:nsid w:val="34985FC2"/>
     <w:multiLevelType w:val="hybridMultilevel"/>
     <w:tmpl w:val="5A2A67BC"/>
@@ -2736,7 +2368,7 @@
       </w:rPr>
     </w:lvl>
   </w:abstractNum>
-  <w:abstractNum w:abstractNumId="2" w15:restartNumberingAfterBreak="0">
+  <w:abstractNum w:abstractNumId="2">
     <w:nsid w:val="3E5C22B9"/>
     <w:multiLevelType w:val="hybridMultilevel"/>
     <w:tmpl w:val="2CB0AAC4"/>
@@ -2849,7 +2481,7 @@
       </w:rPr>
     </w:lvl>
   </w:abstractNum>
-  <w:abstractNum w:abstractNumId="3" w15:restartNumberingAfterBreak="0">
+  <w:abstractNum w:abstractNumId="3">
     <w:nsid w:val="64555E1B"/>
     <w:multiLevelType w:val="hybridMultilevel"/>
     <w:tmpl w:val="05167C58"/>
@@ -2962,7 +2594,7 @@
       </w:rPr>
     </w:lvl>
   </w:abstractNum>
-  <w:abstractNum w:abstractNumId="4" w15:restartNumberingAfterBreak="0">
+  <w:abstractNum w:abstractNumId="4">
     <w:nsid w:val="65E011EE"/>
     <w:multiLevelType w:val="hybridMultilevel"/>
     <w:tmpl w:val="13FC1712"/>
@@ -3075,7 +2707,7 @@
       </w:rPr>
     </w:lvl>
   </w:abstractNum>
-  <w:abstractNum w:abstractNumId="5" w15:restartNumberingAfterBreak="0">
+  <w:abstractNum w:abstractNumId="5">
     <w:nsid w:val="685A23B3"/>
     <w:multiLevelType w:val="hybridMultilevel"/>
     <w:tmpl w:val="14D23094"/>
@@ -3188,7 +2820,7 @@
       </w:rPr>
     </w:lvl>
   </w:abstractNum>
-  <w:abstractNum w:abstractNumId="6" w15:restartNumberingAfterBreak="0">
+  <w:abstractNum w:abstractNumId="6">
     <w:nsid w:val="6CDC1004"/>
     <w:multiLevelType w:val="hybridMultilevel"/>
     <w:tmpl w:val="CC1E5892"/>
@@ -3338,7 +2970,7 @@
     </w:rPrDefault>
     <w:pPrDefault/>
   </w:docDefaults>
-  <w:latentStyles w:defLockedState="0" w:defUIPriority="99" w:defSemiHidden="0" w:defUnhideWhenUsed="0" w:defQFormat="0" w:count="371">
+  <w:latentStyles w:defLockedState="0" w:defUIPriority="99" w:defSemiHidden="0" w:defUnhideWhenUsed="0" w:defQFormat="0" w:count="380">
     <w:lsdException w:name="Normal" w:uiPriority="0" w:qFormat="1"/>
     <w:lsdException w:name="heading 1" w:uiPriority="9" w:qFormat="1"/>
     <w:lsdException w:name="heading 2" w:semiHidden="1" w:uiPriority="9" w:unhideWhenUsed="1" w:qFormat="1"/>

</xml_diff>

<commit_message>
working on twc. It's pretty close (minus col e adjustment)
</commit_message>
<xml_diff>
--- a/nevzorov/nevzorovLogB.docx
+++ b/nevzorov/nevzorovLogB.docx
@@ -6,8 +6,13 @@
       <w:pPr>
         <w:jc w:val="center"/>
       </w:pPr>
-      <w:r>
-        <w:t>Nevzorov Log</w:t>
+      <w:proofErr w:type="spellStart"/>
+      <w:r>
+        <w:t>Nevzorov</w:t>
+      </w:r>
+      <w:proofErr w:type="spellEnd"/>
+      <w:r>
+        <w:t xml:space="preserve"> Log</w:t>
       </w:r>
     </w:p>
     <w:p>
@@ -31,13 +36,29 @@
         <w:ind w:firstLine="0"/>
       </w:pPr>
       <w:r>
-        <w:t>Investigating if it’s worth defining clear air points based on linfit instead of 0</w:t>
+        <w:t xml:space="preserve">Investigating if it’s worth defining clear air points based on </w:t>
+      </w:r>
+      <w:proofErr w:type="spellStart"/>
+      <w:r>
+        <w:t>linfit</w:t>
+      </w:r>
+      <w:proofErr w:type="spellEnd"/>
+      <w:r>
+        <w:t xml:space="preserve"> instead of 0</w:t>
       </w:r>
       <w:r>
         <w:t>.5</w:t>
       </w:r>
       <w:r>
-        <w:t xml:space="preserve"> lwc.</w:t>
+        <w:t xml:space="preserve"> </w:t>
+      </w:r>
+      <w:proofErr w:type="spellStart"/>
+      <w:r>
+        <w:t>lwc</w:t>
+      </w:r>
+      <w:proofErr w:type="spellEnd"/>
+      <w:r>
+        <w:t>.</w:t>
       </w:r>
     </w:p>
     <w:p/>
@@ -68,7 +89,23 @@
         <w:ind w:firstLine="0"/>
       </w:pPr>
       <w:r>
-        <w:t>Airspeed correction lwc are filtered by lwc &lt; .05 g/m^3</w:t>
+        <w:t xml:space="preserve">Airspeed correction </w:t>
+      </w:r>
+      <w:proofErr w:type="spellStart"/>
+      <w:r>
+        <w:t>lwc</w:t>
+      </w:r>
+      <w:proofErr w:type="spellEnd"/>
+      <w:r>
+        <w:t xml:space="preserve"> are filtered by </w:t>
+      </w:r>
+      <w:proofErr w:type="spellStart"/>
+      <w:r>
+        <w:t>lwc</w:t>
+      </w:r>
+      <w:proofErr w:type="spellEnd"/>
+      <w:r>
+        <w:t xml:space="preserve"> &lt; .05 g/m^3</w:t>
       </w:r>
     </w:p>
     <w:p>
@@ -80,8 +117,23 @@
         </w:numPr>
         <w:ind w:firstLine="0"/>
       </w:pPr>
-      <w:r>
-        <w:t>Linfit applied to &lt;.05 g/m^3 filtered points, (as,lwc)</w:t>
+      <w:proofErr w:type="spellStart"/>
+      <w:r>
+        <w:t>Linfit</w:t>
+      </w:r>
+      <w:proofErr w:type="spellEnd"/>
+      <w:r>
+        <w:t xml:space="preserve"> applied to &lt;.05 g/m^3 filtered points, (</w:t>
+      </w:r>
+      <w:proofErr w:type="spellStart"/>
+      <w:proofErr w:type="gramStart"/>
+      <w:r>
+        <w:t>as,lwc</w:t>
+      </w:r>
+      <w:proofErr w:type="spellEnd"/>
+      <w:proofErr w:type="gramEnd"/>
+      <w:r>
+        <w:t>)</w:t>
       </w:r>
     </w:p>
     <w:p>
@@ -97,10 +149,23 @@
         <w:t xml:space="preserve">Points </w:t>
       </w:r>
       <w:r>
-        <w:t>abs &lt; .02 from linfit</w:t>
-      </w:r>
-      <w:r>
-        <w:t xml:space="preserve"> are “Clearair”</w:t>
+        <w:t xml:space="preserve">abs &lt; .02 from </w:t>
+      </w:r>
+      <w:proofErr w:type="spellStart"/>
+      <w:r>
+        <w:t>linfit</w:t>
+      </w:r>
+      <w:proofErr w:type="spellEnd"/>
+      <w:r>
+        <w:t xml:space="preserve"> are “</w:t>
+      </w:r>
+      <w:proofErr w:type="spellStart"/>
+      <w:r>
+        <w:t>Clearair</w:t>
+      </w:r>
+      <w:proofErr w:type="spellEnd"/>
+      <w:r>
+        <w:t>”</w:t>
       </w:r>
     </w:p>
     <w:p/>
@@ -114,8 +179,13 @@
         <w:ind w:firstLine="0"/>
       </w:pPr>
       <w:r>
-        <w:t>Working on new nevstats.pro for correction eval</w:t>
-      </w:r>
+        <w:t xml:space="preserve">Working on new nevstats.pro for correction </w:t>
+      </w:r>
+      <w:proofErr w:type="spellStart"/>
+      <w:r>
+        <w:t>eval</w:t>
+      </w:r>
+      <w:proofErr w:type="spellEnd"/>
     </w:p>
     <w:p/>
     <w:p>
@@ -123,7 +193,23 @@
         <w:t xml:space="preserve">Turns out… </w:t>
       </w:r>
       <w:r>
-        <w:t xml:space="preserve">400 mb k may not be the best performer. 900 mb k is doing best </w:t>
+        <w:t xml:space="preserve">400 </w:t>
+      </w:r>
+      <w:proofErr w:type="spellStart"/>
+      <w:r>
+        <w:t>mb</w:t>
+      </w:r>
+      <w:proofErr w:type="spellEnd"/>
+      <w:r>
+        <w:t xml:space="preserve"> k may not be the best performer. 900 </w:t>
+      </w:r>
+      <w:proofErr w:type="spellStart"/>
+      <w:r>
+        <w:t>mb</w:t>
+      </w:r>
+      <w:proofErr w:type="spellEnd"/>
+      <w:r>
+        <w:t xml:space="preserve"> k is doing best </w:t>
       </w:r>
       <w:r>
         <w:rPr>
@@ -156,7 +242,15 @@
         <w:t>Validating performance of a</w:t>
       </w:r>
       <w:r>
-        <w:t xml:space="preserve">irspeed dependent K correnction on </w:t>
+        <w:t xml:space="preserve">irspeed dependent K </w:t>
+      </w:r>
+      <w:proofErr w:type="spellStart"/>
+      <w:r>
+        <w:t>correnction</w:t>
+      </w:r>
+      <w:proofErr w:type="spellEnd"/>
+      <w:r>
+        <w:t xml:space="preserve"> on </w:t>
       </w:r>
       <w:r>
         <w:rPr>
@@ -178,8 +272,13 @@
         <w:t>Baseline LWC drift, mean all flights, k=1.1189852</w:t>
       </w:r>
       <w:r>
-        <w:t xml:space="preserve"> == 0.02674 g/m^3 / 10m/s ias</w:t>
-      </w:r>
+        <w:t xml:space="preserve"> == 0.02674 g/m^3 / 10m/s </w:t>
+      </w:r>
+      <w:proofErr w:type="spellStart"/>
+      <w:r>
+        <w:t>ias</w:t>
+      </w:r>
+      <w:proofErr w:type="spellEnd"/>
     </w:p>
     <w:p>
       <w:pPr>
@@ -191,8 +290,29 @@
         <w:ind w:firstLine="0"/>
       </w:pPr>
       <w:r>
-        <w:t>Baseline LWC drift, mean all flights, k=400 mb K ais == 0.00554 g/m^3 / 10m/s ias</w:t>
-      </w:r>
+        <w:t xml:space="preserve">Baseline LWC drift, mean all flights, k=400 </w:t>
+      </w:r>
+      <w:proofErr w:type="spellStart"/>
+      <w:r>
+        <w:t>mb</w:t>
+      </w:r>
+      <w:proofErr w:type="spellEnd"/>
+      <w:r>
+        <w:t xml:space="preserve"> K </w:t>
+      </w:r>
+      <w:proofErr w:type="spellStart"/>
+      <w:r>
+        <w:t>ais</w:t>
+      </w:r>
+      <w:proofErr w:type="spellEnd"/>
+      <w:r>
+        <w:t xml:space="preserve"> == 0.00554 g/m^3 / 10m/s </w:t>
+      </w:r>
+      <w:proofErr w:type="spellStart"/>
+      <w:r>
+        <w:t>ias</w:t>
+      </w:r>
+      <w:proofErr w:type="spellEnd"/>
     </w:p>
     <w:p>
       <w:pPr>
@@ -230,10 +350,23 @@
         <w:ind w:firstLine="0"/>
       </w:pPr>
       <w:r>
-        <w:t>Baseline LWC drift, mean all flights, k=1.1189852 == 0.00933 g/m^3 / 100 mb</w:t>
-      </w:r>
-      <w:r>
-        <w:t>, mean= 0.043707181, stddev = 0.017174830</w:t>
+        <w:t xml:space="preserve">Baseline LWC drift, mean all flights, k=1.1189852 == 0.00933 g/m^3 / 100 </w:t>
+      </w:r>
+      <w:proofErr w:type="spellStart"/>
+      <w:r>
+        <w:t>mb</w:t>
+      </w:r>
+      <w:proofErr w:type="spellEnd"/>
+      <w:r>
+        <w:t xml:space="preserve">, mean= 0.043707181, </w:t>
+      </w:r>
+      <w:proofErr w:type="spellStart"/>
+      <w:r>
+        <w:t>stddev</w:t>
+      </w:r>
+      <w:proofErr w:type="spellEnd"/>
+      <w:r>
+        <w:t xml:space="preserve"> = 0.017174830</w:t>
       </w:r>
     </w:p>
     <w:p>
@@ -246,16 +379,50 @@
         <w:ind w:firstLine="0"/>
       </w:pPr>
       <w:r>
-        <w:t xml:space="preserve">Baseline LWC drift, mean all flights, k=400 mb K ais  == </w:t>
+        <w:t xml:space="preserve">Baseline LWC drift, mean all flights, k=400 </w:t>
+      </w:r>
+      <w:proofErr w:type="spellStart"/>
+      <w:r>
+        <w:t>mb</w:t>
+      </w:r>
+      <w:proofErr w:type="spellEnd"/>
+      <w:r>
+        <w:t xml:space="preserve"> K </w:t>
+      </w:r>
+      <w:proofErr w:type="spellStart"/>
+      <w:proofErr w:type="gramStart"/>
+      <w:r>
+        <w:t>ais</w:t>
+      </w:r>
+      <w:proofErr w:type="spellEnd"/>
+      <w:r>
+        <w:t xml:space="preserve">  =</w:t>
+      </w:r>
+      <w:proofErr w:type="gramEnd"/>
+      <w:r>
+        <w:t xml:space="preserve">= </w:t>
       </w:r>
       <w:r>
         <w:t xml:space="preserve">0.00504 </w:t>
       </w:r>
       <w:r>
-        <w:t>g/m^3 / 100 mb</w:t>
-      </w:r>
-      <w:r>
-        <w:t>, mean= 0.0088031524, stddev= 0.0073048132</w:t>
+        <w:t xml:space="preserve">g/m^3 / 100 </w:t>
+      </w:r>
+      <w:proofErr w:type="spellStart"/>
+      <w:r>
+        <w:t>mb</w:t>
+      </w:r>
+      <w:proofErr w:type="spellEnd"/>
+      <w:r>
+        <w:t xml:space="preserve">, mean= 0.0088031524, </w:t>
+      </w:r>
+      <w:proofErr w:type="spellStart"/>
+      <w:r>
+        <w:t>stddev</w:t>
+      </w:r>
+      <w:proofErr w:type="spellEnd"/>
+      <w:r>
+        <w:t>= 0.0073048132</w:t>
       </w:r>
     </w:p>
     <w:p>
@@ -268,16 +435,53 @@
         <w:ind w:firstLine="0"/>
       </w:pPr>
       <w:r>
-        <w:t xml:space="preserve">Baseline LWC drift, mean all flights, k=400 mb K ais, baseline correct  == </w:t>
+        <w:t xml:space="preserve">Baseline LWC drift, mean all flights, k=400 </w:t>
+      </w:r>
+      <w:proofErr w:type="spellStart"/>
+      <w:r>
+        <w:t>mb</w:t>
+      </w:r>
+      <w:proofErr w:type="spellEnd"/>
+      <w:r>
+        <w:t xml:space="preserve"> K </w:t>
+      </w:r>
+      <w:proofErr w:type="spellStart"/>
+      <w:r>
+        <w:t>ais</w:t>
+      </w:r>
+      <w:proofErr w:type="spellEnd"/>
+      <w:r>
+        <w:t xml:space="preserve">, baseline </w:t>
+      </w:r>
+      <w:proofErr w:type="gramStart"/>
+      <w:r>
+        <w:t>correct  =</w:t>
+      </w:r>
+      <w:proofErr w:type="gramEnd"/>
+      <w:r>
+        <w:t xml:space="preserve">= </w:t>
       </w:r>
       <w:r>
         <w:t xml:space="preserve">0.000564 </w:t>
       </w:r>
       <w:r>
-        <w:t>g/m^3 / 100 mb</w:t>
-      </w:r>
-      <w:r>
-        <w:t>, mean= 0.0046354026, stddev= 0.0053911177</w:t>
+        <w:t xml:space="preserve">g/m^3 / 100 </w:t>
+      </w:r>
+      <w:proofErr w:type="spellStart"/>
+      <w:r>
+        <w:t>mb</w:t>
+      </w:r>
+      <w:proofErr w:type="spellEnd"/>
+      <w:r>
+        <w:t xml:space="preserve">, mean= 0.0046354026, </w:t>
+      </w:r>
+      <w:proofErr w:type="spellStart"/>
+      <w:r>
+        <w:t>stddev</w:t>
+      </w:r>
+      <w:proofErr w:type="spellEnd"/>
+      <w:r>
+        <w:t>= 0.0053911177</w:t>
       </w:r>
     </w:p>
     <w:p>
@@ -633,11 +837,19 @@
         </w:numPr>
         <w:ind w:firstLine="0"/>
       </w:pPr>
+      <w:proofErr w:type="spellStart"/>
       <w:r>
         <w:rPr>
           <w:color w:val="FF0000"/>
         </w:rPr>
-        <w:t>Aias vs Bias?</w:t>
+        <w:t>Aias</w:t>
+      </w:r>
+      <w:proofErr w:type="spellEnd"/>
+      <w:r>
+        <w:rPr>
+          <w:color w:val="FF0000"/>
+        </w:rPr>
+        <w:t xml:space="preserve"> vs Bias?</w:t>
       </w:r>
     </w:p>
     <w:p>
@@ -711,8 +923,45 @@
       <w:r>
         <w:t xml:space="preserve">Fixed kliqpresimprove.pro, now </w:t>
       </w:r>
-      <w:r>
-        <w:t>Calcs/plots all flights mean clearair lwc error/stddev for each kLiq regression value</w:t>
+      <w:proofErr w:type="spellStart"/>
+      <w:r>
+        <w:t>Calcs</w:t>
+      </w:r>
+      <w:proofErr w:type="spellEnd"/>
+      <w:r>
+        <w:t xml:space="preserve">/plots all flights mean </w:t>
+      </w:r>
+      <w:proofErr w:type="spellStart"/>
+      <w:r>
+        <w:t>clearair</w:t>
+      </w:r>
+      <w:proofErr w:type="spellEnd"/>
+      <w:r>
+        <w:t xml:space="preserve"> </w:t>
+      </w:r>
+      <w:proofErr w:type="spellStart"/>
+      <w:r>
+        <w:t>lwc</w:t>
+      </w:r>
+      <w:proofErr w:type="spellEnd"/>
+      <w:r>
+        <w:t xml:space="preserve"> error/</w:t>
+      </w:r>
+      <w:proofErr w:type="spellStart"/>
+      <w:r>
+        <w:t>stddev</w:t>
+      </w:r>
+      <w:proofErr w:type="spellEnd"/>
+      <w:r>
+        <w:t xml:space="preserve"> for each </w:t>
+      </w:r>
+      <w:proofErr w:type="spellStart"/>
+      <w:r>
+        <w:t>kLiq</w:t>
+      </w:r>
+      <w:proofErr w:type="spellEnd"/>
+      <w:r>
+        <w:t xml:space="preserve"> regression value</w:t>
       </w:r>
     </w:p>
     <w:p/>
@@ -779,7 +1028,15 @@
       </w:pPr>
       <w:r>
         <w:lastRenderedPageBreak/>
-        <w:t xml:space="preserve">Old clearair point detection = </w:t>
+        <w:t xml:space="preserve">Old </w:t>
+      </w:r>
+      <w:proofErr w:type="spellStart"/>
+      <w:r>
+        <w:t>clearair</w:t>
+      </w:r>
+      <w:proofErr w:type="spellEnd"/>
+      <w:r>
+        <w:t xml:space="preserve"> point detection = </w:t>
       </w:r>
       <w:r>
         <w:t>90132 points for all flights</w:t>
@@ -788,7 +1045,15 @@
         <w:t>, mean(lwcnev1</w:t>
       </w:r>
       <w:r>
-        <w:t>[clearair]</w:t>
+        <w:t>[</w:t>
+      </w:r>
+      <w:proofErr w:type="spellStart"/>
+      <w:r>
+        <w:t>clearair</w:t>
+      </w:r>
+      <w:proofErr w:type="spellEnd"/>
+      <w:r>
+        <w:t>]</w:t>
       </w:r>
       <w:r>
         <w:t>) = 0.0017262927</w:t>
@@ -803,7 +1068,23 @@
         <w:t>3</w:t>
       </w:r>
       <w:r>
-        <w:t xml:space="preserve">, stddev(lwcnev1[clearair]) = </w:t>
+        <w:t xml:space="preserve">, </w:t>
+      </w:r>
+      <w:proofErr w:type="spellStart"/>
+      <w:r>
+        <w:t>stddev</w:t>
+      </w:r>
+      <w:proofErr w:type="spellEnd"/>
+      <w:r>
+        <w:t>(lwcnev1[</w:t>
+      </w:r>
+      <w:proofErr w:type="spellStart"/>
+      <w:r>
+        <w:t>clearair</w:t>
+      </w:r>
+      <w:proofErr w:type="spellEnd"/>
+      <w:r>
+        <w:t xml:space="preserve">]) = </w:t>
       </w:r>
       <w:r>
         <w:rPr>
@@ -825,7 +1106,15 @@
         <w:t>New</w:t>
       </w:r>
       <w:r>
-        <w:t xml:space="preserve"> clearair point detection = </w:t>
+        <w:t xml:space="preserve"> </w:t>
+      </w:r>
+      <w:proofErr w:type="spellStart"/>
+      <w:r>
+        <w:t>clearair</w:t>
+      </w:r>
+      <w:proofErr w:type="spellEnd"/>
+      <w:r>
+        <w:t xml:space="preserve"> point detection = </w:t>
       </w:r>
       <w:r>
         <w:rPr>
@@ -840,7 +1129,15 @@
         <w:t xml:space="preserve"> </w:t>
       </w:r>
       <w:r>
-        <w:t>points for all flights, mean(lwcnev1[clearair]) = 0.00065176800 g m</w:t>
+        <w:t>points for all flights, mean(lwcnev1[</w:t>
+      </w:r>
+      <w:proofErr w:type="spellStart"/>
+      <w:r>
+        <w:t>clearair</w:t>
+      </w:r>
+      <w:proofErr w:type="spellEnd"/>
+      <w:r>
+        <w:t>]) = 0.00065176800 g m</w:t>
       </w:r>
       <w:r>
         <w:rPr>
@@ -849,7 +1146,23 @@
         <w:t>3</w:t>
       </w:r>
       <w:r>
-        <w:t xml:space="preserve">, stddev(lwcnev1[clearair]) = </w:t>
+        <w:t xml:space="preserve">, </w:t>
+      </w:r>
+      <w:proofErr w:type="spellStart"/>
+      <w:r>
+        <w:t>stddev</w:t>
+      </w:r>
+      <w:proofErr w:type="spellEnd"/>
+      <w:r>
+        <w:t>(lwcnev1[</w:t>
+      </w:r>
+      <w:proofErr w:type="spellStart"/>
+      <w:r>
+        <w:t>clearair</w:t>
+      </w:r>
+      <w:proofErr w:type="spellEnd"/>
+      <w:r>
+        <w:t xml:space="preserve">]) = </w:t>
       </w:r>
       <w:r>
         <w:rPr>
@@ -898,8 +1211,13 @@
         </w:rPr>
         <w:t xml:space="preserve">-1 </w:t>
       </w:r>
-      <w:r>
-        <w:t>ind airspeed</w:t>
+      <w:proofErr w:type="spellStart"/>
+      <w:r>
+        <w:t>ind</w:t>
+      </w:r>
+      <w:proofErr w:type="spellEnd"/>
+      <w:r>
+        <w:t xml:space="preserve"> airspeed</w:t>
       </w:r>
     </w:p>
     <w:p>
@@ -928,8 +1246,13 @@
         </w:rPr>
         <w:t xml:space="preserve">-1 </w:t>
       </w:r>
-      <w:r>
-        <w:t>ind airspeed</w:t>
+      <w:proofErr w:type="spellStart"/>
+      <w:r>
+        <w:t>ind</w:t>
+      </w:r>
+      <w:proofErr w:type="spellEnd"/>
+      <w:r>
+        <w:t xml:space="preserve"> airspeed</w:t>
       </w:r>
     </w:p>
     <w:p>
@@ -1446,20 +1769,36 @@
         <w:t xml:space="preserve">Yaw - </w:t>
       </w:r>
       <w:r>
-        <w:t>0.0095644081 g/m3 error across -.1 to .1 degree yaw</w:t>
-      </w:r>
-    </w:p>
-    <w:p>
-      <w:pPr>
-        <w:pStyle w:val="ListParagraph"/>
-        <w:numPr>
-          <w:ilvl w:val="1"/>
-          <w:numId w:val="4"/>
-        </w:numPr>
-        <w:ind w:left="1080"/>
-      </w:pPr>
-      <w:r>
-        <w:t>Pitch - 0.0017985996 g/m3 error across -5 to 13 degree pitch</w:t>
+        <w:t xml:space="preserve">0.0095644081 g/m3 error across -.1 to </w:t>
+      </w:r>
+      <w:proofErr w:type="gramStart"/>
+      <w:r>
+        <w:t>.1 degree</w:t>
+      </w:r>
+      <w:proofErr w:type="gramEnd"/>
+      <w:r>
+        <w:t xml:space="preserve"> yaw</w:t>
+      </w:r>
+    </w:p>
+    <w:p>
+      <w:pPr>
+        <w:pStyle w:val="ListParagraph"/>
+        <w:numPr>
+          <w:ilvl w:val="1"/>
+          <w:numId w:val="4"/>
+        </w:numPr>
+        <w:ind w:left="1080"/>
+      </w:pPr>
+      <w:r>
+        <w:t xml:space="preserve">Pitch - 0.0017985996 g/m3 error across -5 to </w:t>
+      </w:r>
+      <w:proofErr w:type="gramStart"/>
+      <w:r>
+        <w:t>13 degree</w:t>
+      </w:r>
+      <w:proofErr w:type="gramEnd"/>
+      <w:r>
+        <w:t xml:space="preserve"> pitch</w:t>
       </w:r>
     </w:p>
     <w:p>
@@ -1490,8 +1829,13 @@
         </w:numPr>
         <w:ind w:left="1080"/>
       </w:pPr>
-      <w:r>
-        <w:t>Sideslide angle - 0.0029563298 error across -.08 to degree</w:t>
+      <w:proofErr w:type="spellStart"/>
+      <w:r>
+        <w:t>Sideslide</w:t>
+      </w:r>
+      <w:proofErr w:type="spellEnd"/>
+      <w:r>
+        <w:t xml:space="preserve"> angle - 0.0029563298 error across -.08 to degree</w:t>
       </w:r>
       <w:r>
         <w:t xml:space="preserve"> .05</w:t>
@@ -1516,7 +1860,15 @@
         <w:t>may</w:t>
       </w:r>
       <w:r>
-        <w:t xml:space="preserve"> have an impact. Look at that more using kliqpresimporve.</w:t>
+        <w:t xml:space="preserve"> have an impact. Look at that more using </w:t>
+      </w:r>
+      <w:proofErr w:type="spellStart"/>
+      <w:r>
+        <w:t>kliqpresimporve</w:t>
+      </w:r>
+      <w:proofErr w:type="spellEnd"/>
+      <w:r>
+        <w:t>.</w:t>
       </w:r>
     </w:p>
     <w:p>
@@ -1550,21 +1902,31 @@
         <w:ind w:left="1080"/>
       </w:pPr>
       <w:r>
-        <w:t>Typical pressure related error 0.0021108027 g m-3/20 mb</w:t>
-      </w:r>
-    </w:p>
-    <w:p>
-      <w:pPr>
-        <w:pStyle w:val="ListParagraph"/>
-        <w:numPr>
-          <w:ilvl w:val="1"/>
-          <w:numId w:val="4"/>
-        </w:numPr>
-        <w:ind w:left="1080"/>
-      </w:pPr>
-      <w:r>
-        <w:t>Typical pressure related error after correction 9.4153143e-05 g m-3/20 mb</w:t>
-      </w:r>
+        <w:t xml:space="preserve">Typical pressure related error 0.0021108027 g m-3/20 </w:t>
+      </w:r>
+      <w:proofErr w:type="spellStart"/>
+      <w:r>
+        <w:t>mb</w:t>
+      </w:r>
+      <w:proofErr w:type="spellEnd"/>
+    </w:p>
+    <w:p>
+      <w:pPr>
+        <w:pStyle w:val="ListParagraph"/>
+        <w:numPr>
+          <w:ilvl w:val="1"/>
+          <w:numId w:val="4"/>
+        </w:numPr>
+        <w:ind w:left="1080"/>
+      </w:pPr>
+      <w:r>
+        <w:t xml:space="preserve">Typical pressure related error after correction 9.4153143e-05 g m-3/20 </w:t>
+      </w:r>
+      <w:proofErr w:type="spellStart"/>
+      <w:r>
+        <w:t>mb</w:t>
+      </w:r>
+      <w:proofErr w:type="spellEnd"/>
     </w:p>
     <w:p>
       <w:pPr>
@@ -1724,7 +2086,15 @@
         <w:ind w:left="360"/>
       </w:pPr>
       <w:r>
-        <w:t>Tested Different K regessions using baseline values</w:t>
+        <w:t xml:space="preserve">Tested Different K </w:t>
+      </w:r>
+      <w:proofErr w:type="spellStart"/>
+      <w:r>
+        <w:t>regessions</w:t>
+      </w:r>
+      <w:proofErr w:type="spellEnd"/>
+      <w:r>
+        <w:t xml:space="preserve"> using baseline values</w:t>
       </w:r>
     </w:p>
     <w:p>
@@ -1737,7 +2107,15 @@
         <w:ind w:left="1080"/>
       </w:pPr>
       <w:r>
-        <w:t>Showed that 400 mb k works best for baseline points</w:t>
+        <w:t xml:space="preserve">Showed that 400 </w:t>
+      </w:r>
+      <w:proofErr w:type="spellStart"/>
+      <w:r>
+        <w:t>mb</w:t>
+      </w:r>
+      <w:proofErr w:type="spellEnd"/>
+      <w:r>
+        <w:t xml:space="preserve"> k works best for baseline points</w:t>
       </w:r>
     </w:p>
     <w:p>
@@ -1775,7 +2153,31 @@
         </w:numPr>
       </w:pPr>
       <w:r>
-        <w:t>Normalized Error per Pressure Level Histogram for 400 mb ind, 600 mb true</w:t>
+        <w:t xml:space="preserve">Normalized Error per Pressure Level Histogram for 400 </w:t>
+      </w:r>
+      <w:proofErr w:type="spellStart"/>
+      <w:r>
+        <w:t>mb</w:t>
+      </w:r>
+      <w:proofErr w:type="spellEnd"/>
+      <w:r>
+        <w:t xml:space="preserve"> </w:t>
+      </w:r>
+      <w:proofErr w:type="spellStart"/>
+      <w:r>
+        <w:t>ind</w:t>
+      </w:r>
+      <w:proofErr w:type="spellEnd"/>
+      <w:r>
+        <w:t xml:space="preserve">, 600 </w:t>
+      </w:r>
+      <w:proofErr w:type="spellStart"/>
+      <w:r>
+        <w:t>mb</w:t>
+      </w:r>
+      <w:proofErr w:type="spellEnd"/>
+      <w:r>
+        <w:t xml:space="preserve"> true</w:t>
       </w:r>
     </w:p>
     <w:p>
@@ -1843,8 +2245,13 @@
         <w:ind w:left="1440"/>
       </w:pPr>
       <w:r>
-        <w:t>Calculated All point  LWC</w:t>
-      </w:r>
+        <w:t xml:space="preserve">Calculated All </w:t>
+      </w:r>
+      <w:proofErr w:type="gramStart"/>
+      <w:r>
+        <w:t>point  LWC</w:t>
+      </w:r>
+      <w:proofErr w:type="gramEnd"/>
     </w:p>
     <w:p>
       <w:pPr>
@@ -1874,8 +2281,13 @@
         <w:t>Use “meeting” scatter</w:t>
       </w:r>
       <w:r>
-        <w:t xml:space="preserve"> to show match with Korolev’s</w:t>
-      </w:r>
+        <w:t xml:space="preserve"> to show match with </w:t>
+      </w:r>
+      <w:proofErr w:type="spellStart"/>
+      <w:r>
+        <w:t>Korolev’s</w:t>
+      </w:r>
+      <w:proofErr w:type="spellEnd"/>
     </w:p>
     <w:p>
       <w:pPr>
@@ -1886,7 +2298,15 @@
         </w:numPr>
       </w:pPr>
       <w:r>
-        <w:t>Mention that Korolev’s manually forced baseline values in places</w:t>
+        <w:t xml:space="preserve">Mention that </w:t>
+      </w:r>
+      <w:proofErr w:type="spellStart"/>
+      <w:r>
+        <w:t>Korolev’s</w:t>
+      </w:r>
+      <w:proofErr w:type="spellEnd"/>
+      <w:r>
+        <w:t xml:space="preserve"> manually forced baseline values in places</w:t>
       </w:r>
     </w:p>
     <w:p>
@@ -2084,18 +2504,182 @@
           <w:numId w:val="5"/>
         </w:numPr>
       </w:pPr>
+    </w:p>
+    <w:p>
+      <w:pPr>
+        <w:ind w:left="2520"/>
+      </w:pPr>
+    </w:p>
+    <w:p>
+      <w:pPr>
+        <w:ind w:left="1800"/>
+      </w:pPr>
+    </w:p>
+    <w:p>
+      <w:pPr>
+        <w:ind w:left="1800"/>
+      </w:pPr>
+    </w:p>
+    <w:p>
+      <w:pPr>
+        <w:rPr>
+          <w:b/>
+        </w:rPr>
+      </w:pPr>
+      <w:r>
+        <w:rPr>
+          <w:b/>
+        </w:rPr>
+        <w:t>3/23/16</w:t>
+      </w:r>
+    </w:p>
+    <w:p>
+      <w:pPr>
+        <w:pStyle w:val="ListParagraph"/>
+        <w:numPr>
+          <w:ilvl w:val="0"/>
+          <w:numId w:val="5"/>
+        </w:numPr>
+      </w:pPr>
+      <w:r>
+        <w:t>Still working on TWC code</w:t>
+      </w:r>
+    </w:p>
+    <w:p>
+      <w:pPr>
+        <w:pStyle w:val="ListParagraph"/>
+        <w:numPr>
+          <w:ilvl w:val="1"/>
+          <w:numId w:val="5"/>
+        </w:numPr>
+      </w:pPr>
+      <w:proofErr w:type="spellStart"/>
+      <w:r>
+        <w:t>Korolev’s</w:t>
+      </w:r>
+      <w:proofErr w:type="spellEnd"/>
+      <w:r>
+        <w:t xml:space="preserve"> signal points are ~.1 g/m3 greater</w:t>
+      </w:r>
+    </w:p>
+    <w:p>
+      <w:pPr>
+        <w:pStyle w:val="ListParagraph"/>
+        <w:numPr>
+          <w:ilvl w:val="1"/>
+          <w:numId w:val="5"/>
+        </w:numPr>
+      </w:pPr>
+      <w:r>
+        <w:t>My baseline is consistently .2 g/m3 too large</w:t>
+      </w:r>
+    </w:p>
+    <w:p>
+      <w:pPr>
+        <w:pStyle w:val="ListParagraph"/>
+        <w:numPr>
+          <w:ilvl w:val="2"/>
+          <w:numId w:val="5"/>
+        </w:numPr>
+      </w:pPr>
+      <w:r>
+        <w:t>Pretty sure it’s collection efficiency</w:t>
+      </w:r>
+    </w:p>
+    <w:p>
+      <w:pPr>
+        <w:pStyle w:val="ListParagraph"/>
+        <w:numPr>
+          <w:ilvl w:val="2"/>
+          <w:numId w:val="5"/>
+        </w:numPr>
+      </w:pPr>
+      <w:r>
+        <w:t>Black= TWC COLEFF=1</w:t>
+      </w:r>
+    </w:p>
+    <w:p>
+      <w:pPr>
+        <w:pStyle w:val="ListParagraph"/>
+        <w:numPr>
+          <w:ilvl w:val="2"/>
+          <w:numId w:val="5"/>
+        </w:numPr>
+      </w:pPr>
+      <w:r>
+        <w:t>Green=</w:t>
+      </w:r>
+      <w:r>
+        <w:t xml:space="preserve"> </w:t>
+      </w:r>
+      <w:r>
+        <w:t>TWC COLEFF=.5</w:t>
+      </w:r>
+    </w:p>
+    <w:p>
+      <w:pPr>
+        <w:pStyle w:val="ListParagraph"/>
+        <w:numPr>
+          <w:ilvl w:val="2"/>
+          <w:numId w:val="5"/>
+        </w:numPr>
+      </w:pPr>
+      <w:r>
+        <w:rPr>
+          <w:noProof/>
+        </w:rPr>
+        <w:lastRenderedPageBreak/>
+        <w:drawing>
+          <wp:inline distT="0" distB="0" distL="0" distR="0" wp14:anchorId="40A93E97" wp14:editId="11E95A1C">
+            <wp:extent cx="5948045" cy="4952365"/>
+            <wp:effectExtent l="0" t="0" r="0" b="635"/>
+            <wp:docPr id="1" name="Picture 1" descr="refactoredCode/twccomp.jpg"/>
+            <wp:cNvGraphicFramePr>
+              <a:graphicFrameLocks xmlns:a="http://schemas.openxmlformats.org/drawingml/2006/main" noChangeAspect="1"/>
+            </wp:cNvGraphicFramePr>
+            <a:graphic xmlns:a="http://schemas.openxmlformats.org/drawingml/2006/main">
+              <a:graphicData uri="http://schemas.openxmlformats.org/drawingml/2006/picture">
+                <pic:pic xmlns:pic="http://schemas.openxmlformats.org/drawingml/2006/picture">
+                  <pic:nvPicPr>
+                    <pic:cNvPr id="0" name="Picture 1" descr="refactoredCode/twccomp.jpg"/>
+                    <pic:cNvPicPr>
+                      <a:picLocks noChangeAspect="1" noChangeArrowheads="1"/>
+                    </pic:cNvPicPr>
+                  </pic:nvPicPr>
+                  <pic:blipFill>
+                    <a:blip r:embed="rId7" cstate="print">
+                      <a:extLst>
+                        <a:ext uri="{28A0092B-C50C-407E-A947-70E740481C1C}">
+                          <a14:useLocalDpi xmlns:a14="http://schemas.microsoft.com/office/drawing/2010/main" val="0"/>
+                        </a:ext>
+                      </a:extLst>
+                    </a:blip>
+                    <a:srcRect/>
+                    <a:stretch>
+                      <a:fillRect/>
+                    </a:stretch>
+                  </pic:blipFill>
+                  <pic:spPr bwMode="auto">
+                    <a:xfrm>
+                      <a:off x="0" y="0"/>
+                      <a:ext cx="5948045" cy="4952365"/>
+                    </a:xfrm>
+                    <a:prstGeom prst="rect">
+                      <a:avLst/>
+                    </a:prstGeom>
+                    <a:noFill/>
+                    <a:ln>
+                      <a:noFill/>
+                    </a:ln>
+                  </pic:spPr>
+                </pic:pic>
+              </a:graphicData>
+            </a:graphic>
+          </wp:inline>
+        </w:drawing>
+      </w:r>
       <w:bookmarkStart w:id="0" w:name="_GoBack"/>
       <w:bookmarkEnd w:id="0"/>
-    </w:p>
-    <w:p>
-      <w:pPr>
-        <w:ind w:left="2520"/>
-      </w:pPr>
-    </w:p>
-    <w:p>
-      <w:pPr>
-        <w:ind w:left="1800"/>
-      </w:pPr>
     </w:p>
     <w:p>
       <w:pPr>
@@ -2730,7 +3314,7 @@
   <w:abstractNum w:abstractNumId="5">
     <w:nsid w:val="685A23B3"/>
     <w:multiLevelType w:val="hybridMultilevel"/>
-    <w:tmpl w:val="26EA2836"/>
+    <w:tmpl w:val="DD68686E"/>
     <w:lvl w:ilvl="0" w:tplc="04090001">
       <w:start w:val="1"/>
       <w:numFmt w:val="bullet"/>
@@ -2755,13 +3339,13 @@
         <w:rFonts w:ascii="Courier New" w:hAnsi="Courier New" w:cs="Courier New" w:hint="default"/>
       </w:rPr>
     </w:lvl>
-    <w:lvl w:ilvl="2" w:tplc="04090005" w:tentative="1">
+    <w:lvl w:ilvl="2" w:tplc="04090005">
       <w:start w:val="1"/>
       <w:numFmt w:val="bullet"/>
       <w:lvlText w:val=""/>
       <w:lvlJc w:val="left"/>
       <w:pPr>
-        <w:ind w:left="3600" w:hanging="360"/>
+        <w:ind w:left="1080" w:hanging="360"/>
       </w:pPr>
       <w:rPr>
         <w:rFonts w:ascii="Wingdings" w:hAnsi="Wingdings" w:hint="default"/>

</xml_diff>

<commit_message>
working on twc colE
</commit_message>
<xml_diff>
--- a/nevzorov/nevzorovLogB.docx
+++ b/nevzorov/nevzorovLogB.docx
@@ -2678,23 +2678,226 @@
           </wp:inline>
         </w:drawing>
       </w:r>
+    </w:p>
+    <w:p>
+      <w:pPr>
+        <w:pStyle w:val="ListParagraph"/>
+      </w:pPr>
+    </w:p>
+    <w:p>
+      <w:pPr>
+        <w:pStyle w:val="ListParagraph"/>
+        <w:numPr>
+          <w:ilvl w:val="0"/>
+          <w:numId w:val="5"/>
+        </w:numPr>
+      </w:pPr>
+      <w:r>
+        <w:t xml:space="preserve">Tried to fix </w:t>
+      </w:r>
+      <w:proofErr w:type="spellStart"/>
+      <w:r>
+        <w:t>coleff</w:t>
+      </w:r>
+      <w:proofErr w:type="spellEnd"/>
+      <w:r>
+        <w:t xml:space="preserve"> problem by…</w:t>
+      </w:r>
+    </w:p>
+    <w:p>
+      <w:pPr>
+        <w:pStyle w:val="ListParagraph"/>
+        <w:numPr>
+          <w:ilvl w:val="1"/>
+          <w:numId w:val="5"/>
+        </w:numPr>
+      </w:pPr>
+      <w:r>
+        <w:t xml:space="preserve">Selecting points where </w:t>
+      </w:r>
+      <w:proofErr w:type="spellStart"/>
+      <w:r>
+        <w:t>twcnev</w:t>
+      </w:r>
+      <w:proofErr w:type="spellEnd"/>
+      <w:r>
+        <w:t xml:space="preserve"> – </w:t>
+      </w:r>
+      <w:proofErr w:type="spellStart"/>
+      <w:r>
+        <w:t>lwcnev</w:t>
+      </w:r>
+      <w:proofErr w:type="spellEnd"/>
+      <w:r>
+        <w:t xml:space="preserve"> &lt; .02 and </w:t>
+      </w:r>
+      <w:proofErr w:type="spellStart"/>
+      <w:r>
+        <w:t>lwc</w:t>
+      </w:r>
+      <w:proofErr w:type="spellEnd"/>
+      <w:r>
+        <w:t xml:space="preserve"> </w:t>
+      </w:r>
+      <w:proofErr w:type="spellStart"/>
+      <w:r>
+        <w:t>gt</w:t>
+      </w:r>
+      <w:proofErr w:type="spellEnd"/>
+      <w:r>
+        <w:t xml:space="preserve"> .1</w:t>
+      </w:r>
+    </w:p>
+    <w:p>
+      <w:pPr>
+        <w:pStyle w:val="ListParagraph"/>
+        <w:numPr>
+          <w:ilvl w:val="1"/>
+          <w:numId w:val="5"/>
+        </w:numPr>
+      </w:pPr>
+      <w:r>
+        <w:t xml:space="preserve">Solving for </w:t>
+      </w:r>
+      <w:proofErr w:type="spellStart"/>
+      <w:r>
+        <w:t>colETot</w:t>
+      </w:r>
+      <w:proofErr w:type="spellEnd"/>
+      <w:r>
+        <w:t xml:space="preserve"> that would make </w:t>
+      </w:r>
+      <w:proofErr w:type="spellStart"/>
+      <w:r>
+        <w:t>lwc</w:t>
+      </w:r>
+      <w:proofErr w:type="spellEnd"/>
+      <w:r>
+        <w:t>=</w:t>
+      </w:r>
+      <w:proofErr w:type="spellStart"/>
+      <w:r>
+        <w:t>twc</w:t>
+      </w:r>
+      <w:proofErr w:type="spellEnd"/>
+      <w:r>
+        <w:t xml:space="preserve"> at those points</w:t>
+      </w:r>
+    </w:p>
+    <w:p>
+      <w:pPr>
+        <w:pStyle w:val="ListParagraph"/>
+        <w:numPr>
+          <w:ilvl w:val="1"/>
+          <w:numId w:val="5"/>
+        </w:numPr>
+      </w:pPr>
+      <w:r>
+        <w:t xml:space="preserve">Finding trend to </w:t>
+      </w:r>
+      <w:proofErr w:type="spellStart"/>
+      <w:r>
+        <w:t>trf</w:t>
+      </w:r>
+      <w:proofErr w:type="spellEnd"/>
+    </w:p>
+    <w:p>
+      <w:pPr>
+        <w:pStyle w:val="ListParagraph"/>
+        <w:numPr>
+          <w:ilvl w:val="1"/>
+          <w:numId w:val="5"/>
+        </w:numPr>
+      </w:pPr>
+      <w:r>
+        <w:t>After that t</w:t>
+      </w:r>
+      <w:r>
+        <w:t xml:space="preserve">his is </w:t>
+      </w:r>
+      <w:proofErr w:type="spellStart"/>
+      <w:r>
+        <w:t>twcnev</w:t>
+      </w:r>
+      <w:proofErr w:type="spellEnd"/>
+      <w:r>
+        <w:t xml:space="preserve">, </w:t>
+      </w:r>
+      <w:proofErr w:type="spellStart"/>
+      <w:r>
+        <w:t>twcnev</w:t>
+      </w:r>
+      <w:proofErr w:type="spellEnd"/>
+      <w:r>
+        <w:t xml:space="preserve"> - </w:t>
+      </w:r>
+      <w:proofErr w:type="spellStart"/>
+      <w:r>
+        <w:t>twc</w:t>
+      </w:r>
       <w:bookmarkStart w:id="0" w:name="_GoBack"/>
       <w:bookmarkEnd w:id="0"/>
-    </w:p>
-    <w:p>
-      <w:pPr>
-        <w:pStyle w:val="ListParagraph"/>
-      </w:pPr>
-    </w:p>
-    <w:p>
-      <w:pPr>
-        <w:pStyle w:val="ListParagraph"/>
-      </w:pPr>
-    </w:p>
-    <w:p>
-      <w:pPr>
-        <w:pStyle w:val="ListParagraph"/>
-      </w:pPr>
+      <w:proofErr w:type="spellEnd"/>
+    </w:p>
+    <w:p>
+      <w:pPr>
+        <w:pStyle w:val="ListParagraph"/>
+        <w:ind w:left="-720"/>
+      </w:pPr>
+      <w:r>
+        <w:rPr>
+          <w:noProof/>
+        </w:rPr>
+        <w:lastRenderedPageBreak/>
+        <w:drawing>
+          <wp:inline distT="0" distB="0" distL="0" distR="0" wp14:anchorId="4E4E72C9" wp14:editId="30FC8BB2">
+            <wp:extent cx="6758507" cy="3750310"/>
+            <wp:effectExtent l="0" t="0" r="0" b="8890"/>
+            <wp:docPr id="3" name="Picture 3" descr="refactoredCode/twckordif.jpg"/>
+            <wp:cNvGraphicFramePr>
+              <a:graphicFrameLocks xmlns:a="http://schemas.openxmlformats.org/drawingml/2006/main" noChangeAspect="1"/>
+            </wp:cNvGraphicFramePr>
+            <a:graphic xmlns:a="http://schemas.openxmlformats.org/drawingml/2006/main">
+              <a:graphicData uri="http://schemas.openxmlformats.org/drawingml/2006/picture">
+                <pic:pic xmlns:pic="http://schemas.openxmlformats.org/drawingml/2006/picture">
+                  <pic:nvPicPr>
+                    <pic:cNvPr id="0" name="Picture 2" descr="refactoredCode/twckordif.jpg"/>
+                    <pic:cNvPicPr>
+                      <a:picLocks noChangeAspect="1" noChangeArrowheads="1"/>
+                    </pic:cNvPicPr>
+                  </pic:nvPicPr>
+                  <pic:blipFill>
+                    <a:blip r:embed="rId8" cstate="print">
+                      <a:extLst>
+                        <a:ext uri="{28A0092B-C50C-407E-A947-70E740481C1C}">
+                          <a14:useLocalDpi xmlns:a14="http://schemas.microsoft.com/office/drawing/2010/main" val="0"/>
+                        </a:ext>
+                      </a:extLst>
+                    </a:blip>
+                    <a:srcRect/>
+                    <a:stretch>
+                      <a:fillRect/>
+                    </a:stretch>
+                  </pic:blipFill>
+                  <pic:spPr bwMode="auto">
+                    <a:xfrm>
+                      <a:off x="0" y="0"/>
+                      <a:ext cx="6770650" cy="3757048"/>
+                    </a:xfrm>
+                    <a:prstGeom prst="rect">
+                      <a:avLst/>
+                    </a:prstGeom>
+                    <a:noFill/>
+                    <a:ln>
+                      <a:noFill/>
+                    </a:ln>
+                  </pic:spPr>
+                </pic:pic>
+              </a:graphicData>
+            </a:graphic>
+          </wp:inline>
+        </w:drawing>
+      </w:r>
     </w:p>
     <w:sectPr>
       <w:pgSz w:w="12240" w:h="15840"/>
@@ -3314,7 +3517,7 @@
   <w:abstractNum w:abstractNumId="5">
     <w:nsid w:val="685A23B3"/>
     <w:multiLevelType w:val="hybridMultilevel"/>
-    <w:tmpl w:val="DD68686E"/>
+    <w:tmpl w:val="37841742"/>
     <w:lvl w:ilvl="0" w:tplc="04090001">
       <w:start w:val="1"/>
       <w:numFmt w:val="bullet"/>

</xml_diff>

<commit_message>
Working on "corrected twc collection efficiency"
</commit_message>
<xml_diff>
--- a/nevzorov/nevzorovLogB.docx
+++ b/nevzorov/nevzorovLogB.docx
@@ -2412,13 +2412,97 @@
         </w:numPr>
       </w:pPr>
       <w:r>
-        <w:t xml:space="preserve">For TWC, </w:t>
+        <w:t>For TWC, 600 ind k works best (by baseline standards)</w:t>
+      </w:r>
+    </w:p>
+    <w:p/>
+    <w:p/>
+    <w:p>
+      <w:pPr>
+        <w:ind w:left="-720"/>
+      </w:pPr>
+    </w:p>
+    <w:p>
+      <w:pPr>
+        <w:ind w:left="-720"/>
+      </w:pPr>
+      <w:r>
+        <w:t>03/31/16</w:t>
+      </w:r>
+    </w:p>
+    <w:p>
+      <w:pPr>
+        <w:pStyle w:val="ListParagraph"/>
+        <w:numPr>
+          <w:ilvl w:val="0"/>
+          <w:numId w:val="8"/>
+        </w:numPr>
+      </w:pPr>
+      <w:r>
+        <w:t>Exploring effect of total collection efficiency</w:t>
+      </w:r>
+    </w:p>
+    <w:p>
+      <w:pPr>
+        <w:pStyle w:val="ListParagraph"/>
+        <w:numPr>
+          <w:ilvl w:val="1"/>
+          <w:numId w:val="8"/>
+        </w:numPr>
+      </w:pPr>
+      <w:r>
+        <w:t>Isolated clear air penetrations</w:t>
+      </w:r>
+    </w:p>
+    <w:p>
+      <w:pPr>
+        <w:pStyle w:val="ListParagraph"/>
+        <w:numPr>
+          <w:ilvl w:val="2"/>
+          <w:numId w:val="8"/>
+        </w:numPr>
+      </w:pPr>
+      <w:r>
+        <w:t>Solved for total collection efficieny that makes twc, lwc equal</w:t>
+      </w:r>
+    </w:p>
+    <w:p>
+      <w:pPr>
+        <w:pStyle w:val="ListParagraph"/>
+        <w:numPr>
+          <w:ilvl w:val="2"/>
+          <w:numId w:val="8"/>
+        </w:numPr>
+      </w:pPr>
+      <w:r>
+        <w:t>There’s a cdpdbar v. “corrected total collection efficiency” very similar to the curve noted in Korolev 1998</w:t>
+      </w:r>
+    </w:p>
+    <w:p>
+      <w:pPr>
+        <w:pStyle w:val="ListParagraph"/>
+        <w:numPr>
+          <w:ilvl w:val="3"/>
+          <w:numId w:val="8"/>
+        </w:numPr>
+      </w:pPr>
+      <w:r>
+        <w:t>Having a hard time getting a good fit</w:t>
+      </w:r>
+    </w:p>
+    <w:p>
+      <w:pPr>
+        <w:pStyle w:val="ListParagraph"/>
+        <w:numPr>
+          <w:ilvl w:val="3"/>
+          <w:numId w:val="8"/>
+        </w:numPr>
+      </w:pPr>
+      <w:r>
+        <w:t>Going to try forcing to .2 at 4 um, 1. At 40 um</w:t>
       </w:r>
       <w:bookmarkStart w:id="0" w:name="_GoBack"/>
       <w:bookmarkEnd w:id="0"/>
-      <w:r>
-        <w:t>600 ind k works best (by baseline standards)</w:t>
-      </w:r>
     </w:p>
     <w:sectPr>
       <w:pgSz w:w="12240" w:h="15840"/>
@@ -2699,7 +2783,7 @@
   <w:abstractNum w:abstractNumId="2">
     <w:nsid w:val="39151DD4"/>
     <w:multiLevelType w:val="hybridMultilevel"/>
-    <w:tmpl w:val="0DEA38BC"/>
+    <w:tmpl w:val="68A6FFD4"/>
     <w:lvl w:ilvl="0" w:tplc="04090001">
       <w:start w:val="1"/>
       <w:numFmt w:val="bullet"/>
@@ -2712,7 +2796,7 @@
         <w:rFonts w:ascii="Symbol" w:hAnsi="Symbol" w:hint="default"/>
       </w:rPr>
     </w:lvl>
-    <w:lvl w:ilvl="1" w:tplc="04090003" w:tentative="1">
+    <w:lvl w:ilvl="1" w:tplc="04090003">
       <w:start w:val="1"/>
       <w:numFmt w:val="bullet"/>
       <w:lvlText w:val="o"/>
@@ -2724,7 +2808,7 @@
         <w:rFonts w:ascii="Courier New" w:hAnsi="Courier New" w:cs="Courier New" w:hint="default"/>
       </w:rPr>
     </w:lvl>
-    <w:lvl w:ilvl="2" w:tplc="04090005" w:tentative="1">
+    <w:lvl w:ilvl="2" w:tplc="04090005">
       <w:start w:val="1"/>
       <w:numFmt w:val="bullet"/>
       <w:lvlText w:val=""/>
@@ -2736,7 +2820,7 @@
         <w:rFonts w:ascii="Wingdings" w:hAnsi="Wingdings" w:hint="default"/>
       </w:rPr>
     </w:lvl>
-    <w:lvl w:ilvl="3" w:tplc="04090001" w:tentative="1">
+    <w:lvl w:ilvl="3" w:tplc="04090001">
       <w:start w:val="1"/>
       <w:numFmt w:val="bullet"/>
       <w:lvlText w:val=""/>

</xml_diff>

<commit_message>
added parameterization for colETot
</commit_message>
<xml_diff>
--- a/nevzorov/nevzorovLogB.docx
+++ b/nevzorov/nevzorovLogB.docx
@@ -2499,7 +2499,60 @@
         </w:numPr>
       </w:pPr>
       <w:r>
-        <w:t>Going to try forcing to .2 at 4 um, 1. At 40 um</w:t>
+        <w:t xml:space="preserve">Going to try forcing to .2 at </w:t>
+      </w:r>
+      <w:r>
+        <w:t>3</w:t>
+      </w:r>
+      <w:r>
+        <w:t xml:space="preserve"> um, 1. At 40 um</w:t>
+      </w:r>
+    </w:p>
+    <w:p/>
+    <w:p>
+      <w:pPr>
+        <w:pStyle w:val="ListParagraph"/>
+        <w:numPr>
+          <w:ilvl w:val="3"/>
+          <w:numId w:val="8"/>
+        </w:numPr>
+        <w:ind w:left="0" w:firstLine="0"/>
+      </w:pPr>
+      <w:r>
+        <w:t>Parameterization for tot e col based on cdpdbar reduced liq only error (lwc v twc) from -16% to -.1%</w:t>
+      </w:r>
+    </w:p>
+    <w:p/>
+    <w:p>
+      <w:pPr>
+        <w:pStyle w:val="ListParagraph"/>
+        <w:numPr>
+          <w:ilvl w:val="4"/>
+          <w:numId w:val="8"/>
+        </w:numPr>
+        <w:ind w:left="1170" w:firstLine="0"/>
+      </w:pPr>
+      <w:r>
+        <w:t xml:space="preserve">Basic.pro, </w:t>
+      </w:r>
+      <w:r>
+        <w:t>testVarColETot</w:t>
+      </w:r>
+      <w:r>
+        <w:t xml:space="preserve"> = 1:1 scatter comparing param performance</w:t>
+      </w:r>
+    </w:p>
+    <w:p>
+      <w:pPr>
+        <w:pStyle w:val="ListParagraph"/>
+        <w:numPr>
+          <w:ilvl w:val="4"/>
+          <w:numId w:val="8"/>
+        </w:numPr>
+        <w:ind w:left="1170" w:firstLine="0"/>
+      </w:pPr>
+      <w:r>
+        <w:t>Basic.pro, liqonlypoints,liqonlypoints2 = curvefit</w:t>
       </w:r>
       <w:bookmarkStart w:id="0" w:name="_GoBack"/>
       <w:bookmarkEnd w:id="0"/>
@@ -2783,7 +2836,7 @@
   <w:abstractNum w:abstractNumId="2">
     <w:nsid w:val="39151DD4"/>
     <w:multiLevelType w:val="hybridMultilevel"/>
-    <w:tmpl w:val="68A6FFD4"/>
+    <w:tmpl w:val="658663BA"/>
     <w:lvl w:ilvl="0" w:tplc="04090001">
       <w:start w:val="1"/>
       <w:numFmt w:val="bullet"/>
@@ -2832,7 +2885,7 @@
         <w:rFonts w:ascii="Symbol" w:hAnsi="Symbol" w:hint="default"/>
       </w:rPr>
     </w:lvl>
-    <w:lvl w:ilvl="4" w:tplc="04090003" w:tentative="1">
+    <w:lvl w:ilvl="4" w:tplc="04090003">
       <w:start w:val="1"/>
       <w:numFmt w:val="bullet"/>
       <w:lvlText w:val="o"/>
@@ -3878,7 +3931,6 @@
   <w:style w:type="character" w:default="1" w:styleId="DefaultParagraphFont">
     <w:name w:val="Default Paragraph Font"/>
     <w:uiPriority w:val="1"/>
-    <w:semiHidden/>
     <w:unhideWhenUsed/>
   </w:style>
   <w:style w:type="table" w:default="1" w:styleId="TableNormal">

</xml_diff>

<commit_message>
working on twc cole error
</commit_message>
<xml_diff>
--- a/nevzorov/nevzorovLogB.docx
+++ b/nevzorov/nevzorovLogB.docx
@@ -6,8 +6,13 @@
       <w:pPr>
         <w:jc w:val="center"/>
       </w:pPr>
-      <w:r>
-        <w:t>Nevzorov Log</w:t>
+      <w:proofErr w:type="spellStart"/>
+      <w:r>
+        <w:t>Nevzorov</w:t>
+      </w:r>
+      <w:proofErr w:type="spellEnd"/>
+      <w:r>
+        <w:t xml:space="preserve"> Log</w:t>
       </w:r>
     </w:p>
     <w:p>
@@ -31,13 +36,29 @@
         <w:ind w:firstLine="0"/>
       </w:pPr>
       <w:r>
-        <w:t>Investigating if it’s worth defining clear air points based on linfit instead of 0</w:t>
+        <w:t xml:space="preserve">Investigating if it’s worth defining clear air points based on </w:t>
+      </w:r>
+      <w:proofErr w:type="spellStart"/>
+      <w:r>
+        <w:t>linfit</w:t>
+      </w:r>
+      <w:proofErr w:type="spellEnd"/>
+      <w:r>
+        <w:t xml:space="preserve"> instead of 0</w:t>
       </w:r>
       <w:r>
         <w:t>.5</w:t>
       </w:r>
       <w:r>
-        <w:t xml:space="preserve"> lwc.</w:t>
+        <w:t xml:space="preserve"> </w:t>
+      </w:r>
+      <w:proofErr w:type="spellStart"/>
+      <w:r>
+        <w:t>lwc</w:t>
+      </w:r>
+      <w:proofErr w:type="spellEnd"/>
+      <w:r>
+        <w:t>.</w:t>
       </w:r>
     </w:p>
     <w:p/>
@@ -68,7 +89,23 @@
         <w:ind w:firstLine="0"/>
       </w:pPr>
       <w:r>
-        <w:t>Airspeed correction lwc are filtered by lwc &lt; .05 g/m^3</w:t>
+        <w:t xml:space="preserve">Airspeed correction </w:t>
+      </w:r>
+      <w:proofErr w:type="spellStart"/>
+      <w:r>
+        <w:t>lwc</w:t>
+      </w:r>
+      <w:proofErr w:type="spellEnd"/>
+      <w:r>
+        <w:t xml:space="preserve"> are filtered by </w:t>
+      </w:r>
+      <w:proofErr w:type="spellStart"/>
+      <w:r>
+        <w:t>lwc</w:t>
+      </w:r>
+      <w:proofErr w:type="spellEnd"/>
+      <w:r>
+        <w:t xml:space="preserve"> &lt; .05 g/m^3</w:t>
       </w:r>
     </w:p>
     <w:p>
@@ -80,8 +117,23 @@
         </w:numPr>
         <w:ind w:firstLine="0"/>
       </w:pPr>
-      <w:r>
-        <w:t>Linfit applied to &lt;.05 g/m^3 filtered points, (as,lwc)</w:t>
+      <w:proofErr w:type="spellStart"/>
+      <w:r>
+        <w:t>Linfit</w:t>
+      </w:r>
+      <w:proofErr w:type="spellEnd"/>
+      <w:r>
+        <w:t xml:space="preserve"> applied to &lt;.05 g/m^3 filtered points, (</w:t>
+      </w:r>
+      <w:proofErr w:type="spellStart"/>
+      <w:proofErr w:type="gramStart"/>
+      <w:r>
+        <w:t>as,lwc</w:t>
+      </w:r>
+      <w:proofErr w:type="spellEnd"/>
+      <w:proofErr w:type="gramEnd"/>
+      <w:r>
+        <w:t>)</w:t>
       </w:r>
     </w:p>
     <w:p>
@@ -97,10 +149,23 @@
         <w:t xml:space="preserve">Points </w:t>
       </w:r>
       <w:r>
-        <w:t>abs &lt; .02 from linfit</w:t>
-      </w:r>
-      <w:r>
-        <w:t xml:space="preserve"> are “Clearair”</w:t>
+        <w:t xml:space="preserve">abs &lt; .02 from </w:t>
+      </w:r>
+      <w:proofErr w:type="spellStart"/>
+      <w:r>
+        <w:t>linfit</w:t>
+      </w:r>
+      <w:proofErr w:type="spellEnd"/>
+      <w:r>
+        <w:t xml:space="preserve"> are “</w:t>
+      </w:r>
+      <w:proofErr w:type="spellStart"/>
+      <w:r>
+        <w:t>Clearair</w:t>
+      </w:r>
+      <w:proofErr w:type="spellEnd"/>
+      <w:r>
+        <w:t>”</w:t>
       </w:r>
     </w:p>
     <w:p/>
@@ -114,8 +179,13 @@
         <w:ind w:firstLine="0"/>
       </w:pPr>
       <w:r>
-        <w:t>Working on new nevstats.pro for correction eval</w:t>
-      </w:r>
+        <w:t xml:space="preserve">Working on new nevstats.pro for correction </w:t>
+      </w:r>
+      <w:proofErr w:type="spellStart"/>
+      <w:r>
+        <w:t>eval</w:t>
+      </w:r>
+      <w:proofErr w:type="spellEnd"/>
     </w:p>
     <w:p/>
     <w:p>
@@ -123,7 +193,23 @@
         <w:t xml:space="preserve">Turns out… </w:t>
       </w:r>
       <w:r>
-        <w:t xml:space="preserve">400 mb k may not be the best performer. 900 mb k is doing best </w:t>
+        <w:t xml:space="preserve">400 </w:t>
+      </w:r>
+      <w:proofErr w:type="spellStart"/>
+      <w:r>
+        <w:t>mb</w:t>
+      </w:r>
+      <w:proofErr w:type="spellEnd"/>
+      <w:r>
+        <w:t xml:space="preserve"> k may not be the best performer. 900 </w:t>
+      </w:r>
+      <w:proofErr w:type="spellStart"/>
+      <w:r>
+        <w:t>mb</w:t>
+      </w:r>
+      <w:proofErr w:type="spellEnd"/>
+      <w:r>
+        <w:t xml:space="preserve"> k is doing best </w:t>
       </w:r>
       <w:r>
         <w:rPr>
@@ -156,7 +242,15 @@
         <w:t>Validating performance of a</w:t>
       </w:r>
       <w:r>
-        <w:t xml:space="preserve">irspeed dependent K correnction on </w:t>
+        <w:t xml:space="preserve">irspeed dependent K </w:t>
+      </w:r>
+      <w:proofErr w:type="spellStart"/>
+      <w:r>
+        <w:t>correnction</w:t>
+      </w:r>
+      <w:proofErr w:type="spellEnd"/>
+      <w:r>
+        <w:t xml:space="preserve"> on </w:t>
       </w:r>
       <w:r>
         <w:rPr>
@@ -178,8 +272,13 @@
         <w:t>Baseline LWC drift, mean all flights, k=1.1189852</w:t>
       </w:r>
       <w:r>
-        <w:t xml:space="preserve"> == 0.02674 g/m^3 / 10m/s ias</w:t>
-      </w:r>
+        <w:t xml:space="preserve"> == 0.02674 g/m^3 / 10m/s </w:t>
+      </w:r>
+      <w:proofErr w:type="spellStart"/>
+      <w:r>
+        <w:t>ias</w:t>
+      </w:r>
+      <w:proofErr w:type="spellEnd"/>
     </w:p>
     <w:p>
       <w:pPr>
@@ -191,8 +290,29 @@
         <w:ind w:firstLine="0"/>
       </w:pPr>
       <w:r>
-        <w:t>Baseline LWC drift, mean all flights, k=400 mb K ais == 0.00554 g/m^3 / 10m/s ias</w:t>
-      </w:r>
+        <w:t xml:space="preserve">Baseline LWC drift, mean all flights, k=400 </w:t>
+      </w:r>
+      <w:proofErr w:type="spellStart"/>
+      <w:r>
+        <w:t>mb</w:t>
+      </w:r>
+      <w:proofErr w:type="spellEnd"/>
+      <w:r>
+        <w:t xml:space="preserve"> K </w:t>
+      </w:r>
+      <w:proofErr w:type="spellStart"/>
+      <w:r>
+        <w:t>ais</w:t>
+      </w:r>
+      <w:proofErr w:type="spellEnd"/>
+      <w:r>
+        <w:t xml:space="preserve"> == 0.00554 g/m^3 / 10m/s </w:t>
+      </w:r>
+      <w:proofErr w:type="spellStart"/>
+      <w:r>
+        <w:t>ias</w:t>
+      </w:r>
+      <w:proofErr w:type="spellEnd"/>
     </w:p>
     <w:p>
       <w:pPr>
@@ -230,10 +350,23 @@
         <w:ind w:firstLine="0"/>
       </w:pPr>
       <w:r>
-        <w:t>Baseline LWC drift, mean all flights, k=1.1189852 == 0.00933 g/m^3 / 100 mb</w:t>
-      </w:r>
-      <w:r>
-        <w:t>, mean= 0.043707181, stddev = 0.017174830</w:t>
+        <w:t xml:space="preserve">Baseline LWC drift, mean all flights, k=1.1189852 == 0.00933 g/m^3 / 100 </w:t>
+      </w:r>
+      <w:proofErr w:type="spellStart"/>
+      <w:r>
+        <w:t>mb</w:t>
+      </w:r>
+      <w:proofErr w:type="spellEnd"/>
+      <w:r>
+        <w:t xml:space="preserve">, mean= 0.043707181, </w:t>
+      </w:r>
+      <w:proofErr w:type="spellStart"/>
+      <w:r>
+        <w:t>stddev</w:t>
+      </w:r>
+      <w:proofErr w:type="spellEnd"/>
+      <w:r>
+        <w:t xml:space="preserve"> = 0.017174830</w:t>
       </w:r>
     </w:p>
     <w:p>
@@ -246,16 +379,50 @@
         <w:ind w:firstLine="0"/>
       </w:pPr>
       <w:r>
-        <w:t xml:space="preserve">Baseline LWC drift, mean all flights, k=400 mb K ais  == </w:t>
+        <w:t xml:space="preserve">Baseline LWC drift, mean all flights, k=400 </w:t>
+      </w:r>
+      <w:proofErr w:type="spellStart"/>
+      <w:r>
+        <w:t>mb</w:t>
+      </w:r>
+      <w:proofErr w:type="spellEnd"/>
+      <w:r>
+        <w:t xml:space="preserve"> K </w:t>
+      </w:r>
+      <w:proofErr w:type="spellStart"/>
+      <w:proofErr w:type="gramStart"/>
+      <w:r>
+        <w:t>ais</w:t>
+      </w:r>
+      <w:proofErr w:type="spellEnd"/>
+      <w:r>
+        <w:t xml:space="preserve">  =</w:t>
+      </w:r>
+      <w:proofErr w:type="gramEnd"/>
+      <w:r>
+        <w:t xml:space="preserve">= </w:t>
       </w:r>
       <w:r>
         <w:t xml:space="preserve">0.00504 </w:t>
       </w:r>
       <w:r>
-        <w:t>g/m^3 / 100 mb</w:t>
-      </w:r>
-      <w:r>
-        <w:t>, mean= 0.0088031524, stddev= 0.0073048132</w:t>
+        <w:t xml:space="preserve">g/m^3 / 100 </w:t>
+      </w:r>
+      <w:proofErr w:type="spellStart"/>
+      <w:r>
+        <w:t>mb</w:t>
+      </w:r>
+      <w:proofErr w:type="spellEnd"/>
+      <w:r>
+        <w:t xml:space="preserve">, mean= 0.0088031524, </w:t>
+      </w:r>
+      <w:proofErr w:type="spellStart"/>
+      <w:r>
+        <w:t>stddev</w:t>
+      </w:r>
+      <w:proofErr w:type="spellEnd"/>
+      <w:r>
+        <w:t>= 0.0073048132</w:t>
       </w:r>
     </w:p>
     <w:p>
@@ -268,16 +435,53 @@
         <w:ind w:firstLine="0"/>
       </w:pPr>
       <w:r>
-        <w:t xml:space="preserve">Baseline LWC drift, mean all flights, k=400 mb K ais, baseline correct  == </w:t>
+        <w:t xml:space="preserve">Baseline LWC drift, mean all flights, k=400 </w:t>
+      </w:r>
+      <w:proofErr w:type="spellStart"/>
+      <w:r>
+        <w:t>mb</w:t>
+      </w:r>
+      <w:proofErr w:type="spellEnd"/>
+      <w:r>
+        <w:t xml:space="preserve"> K </w:t>
+      </w:r>
+      <w:proofErr w:type="spellStart"/>
+      <w:r>
+        <w:t>ais</w:t>
+      </w:r>
+      <w:proofErr w:type="spellEnd"/>
+      <w:r>
+        <w:t xml:space="preserve">, baseline </w:t>
+      </w:r>
+      <w:proofErr w:type="gramStart"/>
+      <w:r>
+        <w:t>correct  =</w:t>
+      </w:r>
+      <w:proofErr w:type="gramEnd"/>
+      <w:r>
+        <w:t xml:space="preserve">= </w:t>
       </w:r>
       <w:r>
         <w:t xml:space="preserve">0.000564 </w:t>
       </w:r>
       <w:r>
-        <w:t>g/m^3 / 100 mb</w:t>
-      </w:r>
-      <w:r>
-        <w:t>, mean= 0.0046354026, stddev= 0.0053911177</w:t>
+        <w:t xml:space="preserve">g/m^3 / 100 </w:t>
+      </w:r>
+      <w:proofErr w:type="spellStart"/>
+      <w:r>
+        <w:t>mb</w:t>
+      </w:r>
+      <w:proofErr w:type="spellEnd"/>
+      <w:r>
+        <w:t xml:space="preserve">, mean= 0.0046354026, </w:t>
+      </w:r>
+      <w:proofErr w:type="spellStart"/>
+      <w:r>
+        <w:t>stddev</w:t>
+      </w:r>
+      <w:proofErr w:type="spellEnd"/>
+      <w:r>
+        <w:t>= 0.0053911177</w:t>
       </w:r>
     </w:p>
     <w:p>
@@ -633,11 +837,19 @@
         </w:numPr>
         <w:ind w:firstLine="0"/>
       </w:pPr>
+      <w:proofErr w:type="spellStart"/>
       <w:r>
         <w:rPr>
           <w:color w:val="FF0000"/>
         </w:rPr>
-        <w:t>Aias vs Bias?</w:t>
+        <w:t>Aias</w:t>
+      </w:r>
+      <w:proofErr w:type="spellEnd"/>
+      <w:r>
+        <w:rPr>
+          <w:color w:val="FF0000"/>
+        </w:rPr>
+        <w:t xml:space="preserve"> vs Bias?</w:t>
       </w:r>
     </w:p>
     <w:p>
@@ -711,8 +923,45 @@
       <w:r>
         <w:t xml:space="preserve">Fixed kliqpresimprove.pro, now </w:t>
       </w:r>
-      <w:r>
-        <w:t>Calcs/plots all flights mean clearair lwc error/stddev for each kLiq regression value</w:t>
+      <w:proofErr w:type="spellStart"/>
+      <w:r>
+        <w:t>Calcs</w:t>
+      </w:r>
+      <w:proofErr w:type="spellEnd"/>
+      <w:r>
+        <w:t xml:space="preserve">/plots all flights mean </w:t>
+      </w:r>
+      <w:proofErr w:type="spellStart"/>
+      <w:r>
+        <w:t>clearair</w:t>
+      </w:r>
+      <w:proofErr w:type="spellEnd"/>
+      <w:r>
+        <w:t xml:space="preserve"> </w:t>
+      </w:r>
+      <w:proofErr w:type="spellStart"/>
+      <w:r>
+        <w:t>lwc</w:t>
+      </w:r>
+      <w:proofErr w:type="spellEnd"/>
+      <w:r>
+        <w:t xml:space="preserve"> error/</w:t>
+      </w:r>
+      <w:proofErr w:type="spellStart"/>
+      <w:r>
+        <w:t>stddev</w:t>
+      </w:r>
+      <w:proofErr w:type="spellEnd"/>
+      <w:r>
+        <w:t xml:space="preserve"> for each </w:t>
+      </w:r>
+      <w:proofErr w:type="spellStart"/>
+      <w:r>
+        <w:t>kLiq</w:t>
+      </w:r>
+      <w:proofErr w:type="spellEnd"/>
+      <w:r>
+        <w:t xml:space="preserve"> regression value</w:t>
       </w:r>
     </w:p>
     <w:p/>
@@ -779,7 +1028,15 @@
       </w:pPr>
       <w:r>
         <w:lastRenderedPageBreak/>
-        <w:t xml:space="preserve">Old clearair point detection = </w:t>
+        <w:t xml:space="preserve">Old </w:t>
+      </w:r>
+      <w:proofErr w:type="spellStart"/>
+      <w:r>
+        <w:t>clearair</w:t>
+      </w:r>
+      <w:proofErr w:type="spellEnd"/>
+      <w:r>
+        <w:t xml:space="preserve"> point detection = </w:t>
       </w:r>
       <w:r>
         <w:t>90132 points for all flights</w:t>
@@ -788,7 +1045,15 @@
         <w:t>, mean(lwcnev1</w:t>
       </w:r>
       <w:r>
-        <w:t>[clearair]</w:t>
+        <w:t>[</w:t>
+      </w:r>
+      <w:proofErr w:type="spellStart"/>
+      <w:r>
+        <w:t>clearair</w:t>
+      </w:r>
+      <w:proofErr w:type="spellEnd"/>
+      <w:r>
+        <w:t>]</w:t>
       </w:r>
       <w:r>
         <w:t>) = 0.0017262927</w:t>
@@ -803,7 +1068,23 @@
         <w:t>3</w:t>
       </w:r>
       <w:r>
-        <w:t xml:space="preserve">, stddev(lwcnev1[clearair]) = </w:t>
+        <w:t xml:space="preserve">, </w:t>
+      </w:r>
+      <w:proofErr w:type="spellStart"/>
+      <w:r>
+        <w:t>stddev</w:t>
+      </w:r>
+      <w:proofErr w:type="spellEnd"/>
+      <w:r>
+        <w:t>(lwcnev1[</w:t>
+      </w:r>
+      <w:proofErr w:type="spellStart"/>
+      <w:r>
+        <w:t>clearair</w:t>
+      </w:r>
+      <w:proofErr w:type="spellEnd"/>
+      <w:r>
+        <w:t xml:space="preserve">]) = </w:t>
       </w:r>
       <w:r>
         <w:rPr>
@@ -825,7 +1106,15 @@
         <w:t>New</w:t>
       </w:r>
       <w:r>
-        <w:t xml:space="preserve"> clearair point detection = </w:t>
+        <w:t xml:space="preserve"> </w:t>
+      </w:r>
+      <w:proofErr w:type="spellStart"/>
+      <w:r>
+        <w:t>clearair</w:t>
+      </w:r>
+      <w:proofErr w:type="spellEnd"/>
+      <w:r>
+        <w:t xml:space="preserve"> point detection = </w:t>
       </w:r>
       <w:r>
         <w:rPr>
@@ -840,7 +1129,15 @@
         <w:t xml:space="preserve"> </w:t>
       </w:r>
       <w:r>
-        <w:t>points for all flights, mean(lwcnev1[clearair]) = 0.00065176800 g m</w:t>
+        <w:t>points for all flights, mean(lwcnev1[</w:t>
+      </w:r>
+      <w:proofErr w:type="spellStart"/>
+      <w:r>
+        <w:t>clearair</w:t>
+      </w:r>
+      <w:proofErr w:type="spellEnd"/>
+      <w:r>
+        <w:t>]) = 0.00065176800 g m</w:t>
       </w:r>
       <w:r>
         <w:rPr>
@@ -849,7 +1146,23 @@
         <w:t>3</w:t>
       </w:r>
       <w:r>
-        <w:t xml:space="preserve">, stddev(lwcnev1[clearair]) = </w:t>
+        <w:t xml:space="preserve">, </w:t>
+      </w:r>
+      <w:proofErr w:type="spellStart"/>
+      <w:r>
+        <w:t>stddev</w:t>
+      </w:r>
+      <w:proofErr w:type="spellEnd"/>
+      <w:r>
+        <w:t>(lwcnev1[</w:t>
+      </w:r>
+      <w:proofErr w:type="spellStart"/>
+      <w:r>
+        <w:t>clearair</w:t>
+      </w:r>
+      <w:proofErr w:type="spellEnd"/>
+      <w:r>
+        <w:t xml:space="preserve">]) = </w:t>
       </w:r>
       <w:r>
         <w:rPr>
@@ -898,8 +1211,13 @@
         </w:rPr>
         <w:t xml:space="preserve">-1 </w:t>
       </w:r>
-      <w:r>
-        <w:t>ind airspeed</w:t>
+      <w:proofErr w:type="spellStart"/>
+      <w:r>
+        <w:t>ind</w:t>
+      </w:r>
+      <w:proofErr w:type="spellEnd"/>
+      <w:r>
+        <w:t xml:space="preserve"> airspeed</w:t>
       </w:r>
     </w:p>
     <w:p>
@@ -928,8 +1246,13 @@
         </w:rPr>
         <w:t xml:space="preserve">-1 </w:t>
       </w:r>
-      <w:r>
-        <w:t>ind airspeed</w:t>
+      <w:proofErr w:type="spellStart"/>
+      <w:r>
+        <w:t>ind</w:t>
+      </w:r>
+      <w:proofErr w:type="spellEnd"/>
+      <w:r>
+        <w:t xml:space="preserve"> airspeed</w:t>
       </w:r>
     </w:p>
     <w:p>
@@ -1446,7 +1769,15 @@
         <w:t xml:space="preserve">Yaw - </w:t>
       </w:r>
       <w:r>
-        <w:t>0.0095644081 g/m3 error across -.1 to .1 degree yaw</w:t>
+        <w:t xml:space="preserve">0.0095644081 g/m3 error across -.1 to </w:t>
+      </w:r>
+      <w:proofErr w:type="gramStart"/>
+      <w:r>
+        <w:t>.1 degree</w:t>
+      </w:r>
+      <w:proofErr w:type="gramEnd"/>
+      <w:r>
+        <w:t xml:space="preserve"> yaw</w:t>
       </w:r>
     </w:p>
     <w:p>
@@ -1459,7 +1790,15 @@
         <w:ind w:left="1080"/>
       </w:pPr>
       <w:r>
-        <w:t>Pitch - 0.0017985996 g/m3 error across -5 to 13 degree pitch</w:t>
+        <w:t xml:space="preserve">Pitch - 0.0017985996 g/m3 error across -5 to </w:t>
+      </w:r>
+      <w:proofErr w:type="gramStart"/>
+      <w:r>
+        <w:t>13 degree</w:t>
+      </w:r>
+      <w:proofErr w:type="gramEnd"/>
+      <w:r>
+        <w:t xml:space="preserve"> pitch</w:t>
       </w:r>
     </w:p>
     <w:p>
@@ -1490,8 +1829,13 @@
         </w:numPr>
         <w:ind w:left="1080"/>
       </w:pPr>
-      <w:r>
-        <w:t>Sideslide angle - 0.0029563298 error across -.08 to degree</w:t>
+      <w:proofErr w:type="spellStart"/>
+      <w:r>
+        <w:t>Sideslide</w:t>
+      </w:r>
+      <w:proofErr w:type="spellEnd"/>
+      <w:r>
+        <w:t xml:space="preserve"> angle - 0.0029563298 error across -.08 to degree</w:t>
       </w:r>
       <w:r>
         <w:t xml:space="preserve"> .05</w:t>
@@ -1516,7 +1860,15 @@
         <w:t>may</w:t>
       </w:r>
       <w:r>
-        <w:t xml:space="preserve"> have an impact. Look at that more using kliqpresimporve.</w:t>
+        <w:t xml:space="preserve"> have an impact. Look at that more using </w:t>
+      </w:r>
+      <w:proofErr w:type="spellStart"/>
+      <w:r>
+        <w:t>kliqpresimporve</w:t>
+      </w:r>
+      <w:proofErr w:type="spellEnd"/>
+      <w:r>
+        <w:t>.</w:t>
       </w:r>
     </w:p>
     <w:p>
@@ -1550,8 +1902,13 @@
         <w:ind w:left="1080"/>
       </w:pPr>
       <w:r>
-        <w:t>Typical pressure related error 0.0021108027 g m-3/20 mb</w:t>
-      </w:r>
+        <w:t xml:space="preserve">Typical pressure related error 0.0021108027 g m-3/20 </w:t>
+      </w:r>
+      <w:proofErr w:type="spellStart"/>
+      <w:r>
+        <w:t>mb</w:t>
+      </w:r>
+      <w:proofErr w:type="spellEnd"/>
     </w:p>
     <w:p>
       <w:pPr>
@@ -1563,8 +1920,13 @@
         <w:ind w:left="1080"/>
       </w:pPr>
       <w:r>
-        <w:t>Typical pressure related error after correction 9.4153143e-05 g m-3/20 mb</w:t>
-      </w:r>
+        <w:t xml:space="preserve">Typical pressure related error after correction 9.4153143e-05 g m-3/20 </w:t>
+      </w:r>
+      <w:proofErr w:type="spellStart"/>
+      <w:r>
+        <w:t>mb</w:t>
+      </w:r>
+      <w:proofErr w:type="spellEnd"/>
     </w:p>
     <w:p>
       <w:pPr>
@@ -1724,7 +2086,15 @@
         <w:ind w:left="360"/>
       </w:pPr>
       <w:r>
-        <w:t>Tested Different K regessions using baseline values</w:t>
+        <w:t xml:space="preserve">Tested Different K </w:t>
+      </w:r>
+      <w:proofErr w:type="spellStart"/>
+      <w:r>
+        <w:t>regessions</w:t>
+      </w:r>
+      <w:proofErr w:type="spellEnd"/>
+      <w:r>
+        <w:t xml:space="preserve"> using baseline values</w:t>
       </w:r>
     </w:p>
     <w:p>
@@ -1737,7 +2107,15 @@
         <w:ind w:left="1080"/>
       </w:pPr>
       <w:r>
-        <w:t>Showed that 400 mb k works best for baseline points</w:t>
+        <w:t xml:space="preserve">Showed that 400 </w:t>
+      </w:r>
+      <w:proofErr w:type="spellStart"/>
+      <w:r>
+        <w:t>mb</w:t>
+      </w:r>
+      <w:proofErr w:type="spellEnd"/>
+      <w:r>
+        <w:t xml:space="preserve"> k works best for baseline points</w:t>
       </w:r>
     </w:p>
     <w:p>
@@ -1775,7 +2153,31 @@
         </w:numPr>
       </w:pPr>
       <w:r>
-        <w:t>Normalized Error per Pressure Level Histogram for 400 mb ind, 600 mb true</w:t>
+        <w:t xml:space="preserve">Normalized Error per Pressure Level Histogram for 400 </w:t>
+      </w:r>
+      <w:proofErr w:type="spellStart"/>
+      <w:r>
+        <w:t>mb</w:t>
+      </w:r>
+      <w:proofErr w:type="spellEnd"/>
+      <w:r>
+        <w:t xml:space="preserve"> </w:t>
+      </w:r>
+      <w:proofErr w:type="spellStart"/>
+      <w:r>
+        <w:t>ind</w:t>
+      </w:r>
+      <w:proofErr w:type="spellEnd"/>
+      <w:r>
+        <w:t xml:space="preserve">, 600 </w:t>
+      </w:r>
+      <w:proofErr w:type="spellStart"/>
+      <w:r>
+        <w:t>mb</w:t>
+      </w:r>
+      <w:proofErr w:type="spellEnd"/>
+      <w:r>
+        <w:t xml:space="preserve"> true</w:t>
       </w:r>
     </w:p>
     <w:p>
@@ -1843,8 +2245,13 @@
         <w:ind w:left="1440"/>
       </w:pPr>
       <w:r>
-        <w:t>Calculated All point  LWC</w:t>
-      </w:r>
+        <w:t xml:space="preserve">Calculated All </w:t>
+      </w:r>
+      <w:proofErr w:type="gramStart"/>
+      <w:r>
+        <w:t>point  LWC</w:t>
+      </w:r>
+      <w:proofErr w:type="gramEnd"/>
     </w:p>
     <w:p>
       <w:pPr>
@@ -1874,8 +2281,13 @@
         <w:t>Use “meeting” scatter</w:t>
       </w:r>
       <w:r>
-        <w:t xml:space="preserve"> to show match with Korolev’s</w:t>
-      </w:r>
+        <w:t xml:space="preserve"> to show match with </w:t>
+      </w:r>
+      <w:proofErr w:type="spellStart"/>
+      <w:r>
+        <w:t>Korolev’s</w:t>
+      </w:r>
+      <w:proofErr w:type="spellEnd"/>
     </w:p>
     <w:p>
       <w:pPr>
@@ -1886,7 +2298,15 @@
         </w:numPr>
       </w:pPr>
       <w:r>
-        <w:t>Mention that Korolev’s manually forced baseline values in places</w:t>
+        <w:t xml:space="preserve">Mention that </w:t>
+      </w:r>
+      <w:proofErr w:type="spellStart"/>
+      <w:r>
+        <w:t>Korolev’s</w:t>
+      </w:r>
+      <w:proofErr w:type="spellEnd"/>
+      <w:r>
+        <w:t xml:space="preserve"> manually forced baseline values in places</w:t>
       </w:r>
     </w:p>
     <w:p>
@@ -2133,8 +2553,13 @@
           <w:numId w:val="5"/>
         </w:numPr>
       </w:pPr>
-      <w:r>
-        <w:t>Korolev’s signal points are ~.1 g/m3 greater</w:t>
+      <w:proofErr w:type="spellStart"/>
+      <w:r>
+        <w:t>Korolev’s</w:t>
+      </w:r>
+      <w:proofErr w:type="spellEnd"/>
+      <w:r>
+        <w:t xml:space="preserve"> signal points are ~.1 g/m3 greater</w:t>
       </w:r>
     </w:p>
     <w:p>
@@ -2268,7 +2693,15 @@
         </w:numPr>
       </w:pPr>
       <w:r>
-        <w:t>Tried to fix coleff problem by…</w:t>
+        <w:t xml:space="preserve">Tried to fix </w:t>
+      </w:r>
+      <w:proofErr w:type="spellStart"/>
+      <w:r>
+        <w:t>coleff</w:t>
+      </w:r>
+      <w:proofErr w:type="spellEnd"/>
+      <w:r>
+        <w:t xml:space="preserve"> problem by…</w:t>
       </w:r>
     </w:p>
     <w:p>
@@ -2280,7 +2713,39 @@
         </w:numPr>
       </w:pPr>
       <w:r>
-        <w:t>Selecting points where twcnev – lwcnev &lt; .02 and lwc gt .1</w:t>
+        <w:t xml:space="preserve">Selecting points where </w:t>
+      </w:r>
+      <w:proofErr w:type="spellStart"/>
+      <w:r>
+        <w:t>twcnev</w:t>
+      </w:r>
+      <w:proofErr w:type="spellEnd"/>
+      <w:r>
+        <w:t xml:space="preserve"> – </w:t>
+      </w:r>
+      <w:proofErr w:type="spellStart"/>
+      <w:r>
+        <w:t>lwcnev</w:t>
+      </w:r>
+      <w:proofErr w:type="spellEnd"/>
+      <w:r>
+        <w:t xml:space="preserve"> &lt; .02 and </w:t>
+      </w:r>
+      <w:proofErr w:type="spellStart"/>
+      <w:r>
+        <w:t>lwc</w:t>
+      </w:r>
+      <w:proofErr w:type="spellEnd"/>
+      <w:r>
+        <w:t xml:space="preserve"> </w:t>
+      </w:r>
+      <w:proofErr w:type="spellStart"/>
+      <w:r>
+        <w:t>gt</w:t>
+      </w:r>
+      <w:proofErr w:type="spellEnd"/>
+      <w:r>
+        <w:t xml:space="preserve"> .1</w:t>
       </w:r>
     </w:p>
     <w:p>
@@ -2292,7 +2757,31 @@
         </w:numPr>
       </w:pPr>
       <w:r>
-        <w:t>Solving for colETot that would make lwc=twc at those points</w:t>
+        <w:t xml:space="preserve">Solving for </w:t>
+      </w:r>
+      <w:proofErr w:type="spellStart"/>
+      <w:r>
+        <w:t>colETot</w:t>
+      </w:r>
+      <w:proofErr w:type="spellEnd"/>
+      <w:r>
+        <w:t xml:space="preserve"> that would make </w:t>
+      </w:r>
+      <w:proofErr w:type="spellStart"/>
+      <w:r>
+        <w:t>lwc</w:t>
+      </w:r>
+      <w:proofErr w:type="spellEnd"/>
+      <w:r>
+        <w:t>=</w:t>
+      </w:r>
+      <w:proofErr w:type="spellStart"/>
+      <w:r>
+        <w:t>twc</w:t>
+      </w:r>
+      <w:proofErr w:type="spellEnd"/>
+      <w:r>
+        <w:t xml:space="preserve"> at those points</w:t>
       </w:r>
     </w:p>
     <w:p>
@@ -2304,8 +2793,13 @@
         </w:numPr>
       </w:pPr>
       <w:r>
-        <w:t>Finding trend to trf</w:t>
-      </w:r>
+        <w:t xml:space="preserve">Finding trend to </w:t>
+      </w:r>
+      <w:proofErr w:type="spellStart"/>
+      <w:r>
+        <w:t>trf</w:t>
+      </w:r>
+      <w:proofErr w:type="spellEnd"/>
     </w:p>
     <w:p>
       <w:pPr>
@@ -2319,8 +2813,29 @@
         <w:t>After that t</w:t>
       </w:r>
       <w:r>
-        <w:t>his is twcnev, twcnev - twc</w:t>
-      </w:r>
+        <w:t xml:space="preserve">his is </w:t>
+      </w:r>
+      <w:proofErr w:type="spellStart"/>
+      <w:r>
+        <w:t>twcnev</w:t>
+      </w:r>
+      <w:proofErr w:type="spellEnd"/>
+      <w:r>
+        <w:t xml:space="preserve">, </w:t>
+      </w:r>
+      <w:proofErr w:type="spellStart"/>
+      <w:r>
+        <w:t>twcnev</w:t>
+      </w:r>
+      <w:proofErr w:type="spellEnd"/>
+      <w:r>
+        <w:t xml:space="preserve"> - </w:t>
+      </w:r>
+      <w:proofErr w:type="spellStart"/>
+      <w:r>
+        <w:t>twc</w:t>
+      </w:r>
+      <w:proofErr w:type="spellEnd"/>
     </w:p>
     <w:p>
       <w:pPr>
@@ -2412,7 +2927,15 @@
         </w:numPr>
       </w:pPr>
       <w:r>
-        <w:t>For TWC, 600 ind k works best (by baseline standards)</w:t>
+        <w:t xml:space="preserve">For TWC, 600 </w:t>
+      </w:r>
+      <w:proofErr w:type="spellStart"/>
+      <w:r>
+        <w:t>ind</w:t>
+      </w:r>
+      <w:proofErr w:type="spellEnd"/>
+      <w:r>
+        <w:t xml:space="preserve"> k works best (by baseline standards)</w:t>
       </w:r>
     </w:p>
     <w:p/>
@@ -2463,7 +2986,31 @@
         </w:numPr>
       </w:pPr>
       <w:r>
-        <w:t>Solved for total collection efficieny that makes twc, lwc equal</w:t>
+        <w:t xml:space="preserve">Solved for total collection </w:t>
+      </w:r>
+      <w:proofErr w:type="spellStart"/>
+      <w:r>
+        <w:t>efficieny</w:t>
+      </w:r>
+      <w:proofErr w:type="spellEnd"/>
+      <w:r>
+        <w:t xml:space="preserve"> that makes </w:t>
+      </w:r>
+      <w:proofErr w:type="spellStart"/>
+      <w:r>
+        <w:t>twc</w:t>
+      </w:r>
+      <w:proofErr w:type="spellEnd"/>
+      <w:r>
+        <w:t xml:space="preserve">, </w:t>
+      </w:r>
+      <w:proofErr w:type="spellStart"/>
+      <w:r>
+        <w:t>lwc</w:t>
+      </w:r>
+      <w:proofErr w:type="spellEnd"/>
+      <w:r>
+        <w:t xml:space="preserve"> equal</w:t>
       </w:r>
     </w:p>
     <w:p>
@@ -2475,7 +3022,23 @@
         </w:numPr>
       </w:pPr>
       <w:r>
-        <w:t>There’s a cdpdbar v. “corrected total collection efficiency” very similar to the curve noted in Korolev 1998</w:t>
+        <w:t xml:space="preserve">There’s a </w:t>
+      </w:r>
+      <w:proofErr w:type="spellStart"/>
+      <w:r>
+        <w:t>cdpdbar</w:t>
+      </w:r>
+      <w:proofErr w:type="spellEnd"/>
+      <w:r>
+        <w:t xml:space="preserve"> v. “corrected total collection efficiency” very similar to the curve noted in </w:t>
+      </w:r>
+      <w:proofErr w:type="spellStart"/>
+      <w:r>
+        <w:t>Korolev</w:t>
+      </w:r>
+      <w:proofErr w:type="spellEnd"/>
+      <w:r>
+        <w:t xml:space="preserve"> 1998</w:t>
       </w:r>
     </w:p>
     <w:p>
@@ -2505,7 +3068,15 @@
         <w:t>3</w:t>
       </w:r>
       <w:r>
-        <w:t xml:space="preserve"> um, 1. At 40 um</w:t>
+        <w:t xml:space="preserve"> </w:t>
+      </w:r>
+      <w:proofErr w:type="gramStart"/>
+      <w:r>
+        <w:t>um</w:t>
+      </w:r>
+      <w:proofErr w:type="gramEnd"/>
+      <w:r>
+        <w:t>, 1. At 40 um</w:t>
       </w:r>
     </w:p>
     <w:p/>
@@ -2519,7 +3090,39 @@
         <w:ind w:left="0" w:firstLine="0"/>
       </w:pPr>
       <w:r>
-        <w:t>Parameterization for tot e col based on cdpdbar reduced liq only error (lwc v twc) from -16% to -.1%</w:t>
+        <w:t xml:space="preserve">Parameterization for tot e col based on </w:t>
+      </w:r>
+      <w:proofErr w:type="spellStart"/>
+      <w:r>
+        <w:t>cdpdbar</w:t>
+      </w:r>
+      <w:proofErr w:type="spellEnd"/>
+      <w:r>
+        <w:t xml:space="preserve"> reduced </w:t>
+      </w:r>
+      <w:proofErr w:type="spellStart"/>
+      <w:r>
+        <w:t>liq</w:t>
+      </w:r>
+      <w:proofErr w:type="spellEnd"/>
+      <w:r>
+        <w:t xml:space="preserve"> only error (</w:t>
+      </w:r>
+      <w:proofErr w:type="spellStart"/>
+      <w:r>
+        <w:t>lwc</w:t>
+      </w:r>
+      <w:proofErr w:type="spellEnd"/>
+      <w:r>
+        <w:t xml:space="preserve"> v </w:t>
+      </w:r>
+      <w:proofErr w:type="spellStart"/>
+      <w:r>
+        <w:t>twc</w:t>
+      </w:r>
+      <w:proofErr w:type="spellEnd"/>
+      <w:r>
+        <w:t>) from -16% to -.1%</w:t>
       </w:r>
     </w:p>
     <w:p/>
@@ -2535,11 +3138,21 @@
       <w:r>
         <w:t xml:space="preserve">Basic.pro, </w:t>
       </w:r>
+      <w:proofErr w:type="spellStart"/>
       <w:r>
         <w:t>testVarColETot</w:t>
       </w:r>
-      <w:r>
-        <w:t xml:space="preserve"> = 1:1 scatter comparing param performance</w:t>
+      <w:proofErr w:type="spellEnd"/>
+      <w:r>
+        <w:t xml:space="preserve"> = 1:1 scatter comparing </w:t>
+      </w:r>
+      <w:proofErr w:type="spellStart"/>
+      <w:r>
+        <w:t>param</w:t>
+      </w:r>
+      <w:proofErr w:type="spellEnd"/>
+      <w:r>
+        <w:t xml:space="preserve"> performance</w:t>
       </w:r>
     </w:p>
     <w:p>
@@ -2552,7 +3165,221 @@
         <w:ind w:left="1170" w:firstLine="0"/>
       </w:pPr>
       <w:r>
-        <w:t>Basic.pro, liqonlypoints,liqonlypoints2 = curvefit</w:t>
+        <w:t xml:space="preserve">Basic.pro, </w:t>
+      </w:r>
+      <w:proofErr w:type="gramStart"/>
+      <w:r>
+        <w:t>liqonlypoints,liqonlypoints</w:t>
+      </w:r>
+      <w:proofErr w:type="gramEnd"/>
+      <w:r>
+        <w:t xml:space="preserve">2 = </w:t>
+      </w:r>
+      <w:proofErr w:type="spellStart"/>
+      <w:r>
+        <w:t>curvefit</w:t>
+      </w:r>
+      <w:proofErr w:type="spellEnd"/>
+    </w:p>
+    <w:p/>
+    <w:p/>
+    <w:p>
+      <w:pPr>
+        <w:ind w:left="-720"/>
+      </w:pPr>
+      <w:r>
+        <w:lastRenderedPageBreak/>
+        <w:t>04/01/16</w:t>
+      </w:r>
+    </w:p>
+    <w:p>
+      <w:pPr>
+        <w:pStyle w:val="ListParagraph"/>
+        <w:numPr>
+          <w:ilvl w:val="0"/>
+          <w:numId w:val="9"/>
+        </w:numPr>
+      </w:pPr>
+      <w:r>
+        <w:t>Looking at error introduced by total col e =1</w:t>
+      </w:r>
+    </w:p>
+    <w:p>
+      <w:pPr>
+        <w:pStyle w:val="ListParagraph"/>
+        <w:numPr>
+          <w:ilvl w:val="1"/>
+          <w:numId w:val="9"/>
+        </w:numPr>
+      </w:pPr>
+      <w:r>
+        <w:t>Filtered liquid only points with…</w:t>
+      </w:r>
+    </w:p>
+    <w:p>
+      <w:pPr>
+        <w:pStyle w:val="ListParagraph"/>
+        <w:numPr>
+          <w:ilvl w:val="2"/>
+          <w:numId w:val="9"/>
+        </w:numPr>
+      </w:pPr>
+      <w:proofErr w:type="spellStart"/>
+      <w:r>
+        <w:t>Trf</w:t>
+      </w:r>
+      <w:proofErr w:type="spellEnd"/>
+      <w:r>
+        <w:t xml:space="preserve"> </w:t>
+      </w:r>
+      <w:proofErr w:type="spellStart"/>
+      <w:r>
+        <w:t>gt</w:t>
+      </w:r>
+      <w:proofErr w:type="spellEnd"/>
+      <w:r>
+        <w:t xml:space="preserve"> -3</w:t>
+      </w:r>
+    </w:p>
+    <w:p>
+      <w:pPr>
+        <w:pStyle w:val="ListParagraph"/>
+        <w:numPr>
+          <w:ilvl w:val="2"/>
+          <w:numId w:val="9"/>
+        </w:numPr>
+      </w:pPr>
+      <w:proofErr w:type="spellStart"/>
+      <w:r>
+        <w:t>Lwc</w:t>
+      </w:r>
+      <w:proofErr w:type="spellEnd"/>
+      <w:r>
+        <w:t xml:space="preserve"> </w:t>
+      </w:r>
+      <w:proofErr w:type="spellStart"/>
+      <w:r>
+        <w:t>gt</w:t>
+      </w:r>
+      <w:proofErr w:type="spellEnd"/>
+      <w:r>
+        <w:t xml:space="preserve"> .02</w:t>
+      </w:r>
+    </w:p>
+    <w:p>
+      <w:pPr>
+        <w:pStyle w:val="ListParagraph"/>
+        <w:numPr>
+          <w:ilvl w:val="2"/>
+          <w:numId w:val="9"/>
+        </w:numPr>
+      </w:pPr>
+      <w:proofErr w:type="spellStart"/>
+      <w:r>
+        <w:t>Cdpconc</w:t>
+      </w:r>
+      <w:proofErr w:type="spellEnd"/>
+      <w:r>
+        <w:t xml:space="preserve"> </w:t>
+      </w:r>
+      <w:proofErr w:type="spellStart"/>
+      <w:r>
+        <w:t>gt</w:t>
+      </w:r>
+      <w:proofErr w:type="spellEnd"/>
+      <w:r>
+        <w:t xml:space="preserve"> 10</w:t>
+      </w:r>
+    </w:p>
+    <w:p>
+      <w:pPr>
+        <w:pStyle w:val="ListParagraph"/>
+        <w:numPr>
+          <w:ilvl w:val="1"/>
+          <w:numId w:val="9"/>
+        </w:numPr>
+      </w:pPr>
+      <w:r>
+        <w:t>Using colETot.pro</w:t>
+      </w:r>
+    </w:p>
+    <w:p>
+      <w:pPr>
+        <w:pStyle w:val="ListParagraph"/>
+        <w:numPr>
+          <w:ilvl w:val="1"/>
+          <w:numId w:val="9"/>
+        </w:numPr>
+      </w:pPr>
+      <w:r>
+        <w:t xml:space="preserve">Error w/ </w:t>
+      </w:r>
+      <w:proofErr w:type="spellStart"/>
+      <w:r>
+        <w:t>colETot</w:t>
+      </w:r>
+      <w:proofErr w:type="spellEnd"/>
+      <w:r>
+        <w:t>=1 is</w:t>
+      </w:r>
+      <w:r>
+        <w:t xml:space="preserve"> </w:t>
+      </w:r>
+      <w:r>
+        <w:t>-13.66</w:t>
+      </w:r>
+      <w:r>
+        <w:rPr>
+          <w:noProof/>
+        </w:rPr>
+        <w:drawing>
+          <wp:inline distT="0" distB="0" distL="0" distR="0" wp14:anchorId="18CC3590" wp14:editId="4E6F480F">
+            <wp:extent cx="5934710" cy="5391785"/>
+            <wp:effectExtent l="0" t="0" r="8890" b="0"/>
+            <wp:docPr id="2" name="Picture 2" descr="refactoredCode/liqPointsDirComp.jpg"/>
+            <wp:cNvGraphicFramePr>
+              <a:graphicFrameLocks xmlns:a="http://schemas.openxmlformats.org/drawingml/2006/main" noChangeAspect="1"/>
+            </wp:cNvGraphicFramePr>
+            <a:graphic xmlns:a="http://schemas.openxmlformats.org/drawingml/2006/main">
+              <a:graphicData uri="http://schemas.openxmlformats.org/drawingml/2006/picture">
+                <pic:pic xmlns:pic="http://schemas.openxmlformats.org/drawingml/2006/picture">
+                  <pic:nvPicPr>
+                    <pic:cNvPr id="0" name="Picture 1" descr="refactoredCode/liqPointsDirComp.jpg"/>
+                    <pic:cNvPicPr>
+                      <a:picLocks noChangeAspect="1" noChangeArrowheads="1"/>
+                    </pic:cNvPicPr>
+                  </pic:nvPicPr>
+                  <pic:blipFill>
+                    <a:blip r:embed="rId9" cstate="print">
+                      <a:extLst>
+                        <a:ext uri="{28A0092B-C50C-407E-A947-70E740481C1C}">
+                          <a14:useLocalDpi xmlns:a14="http://schemas.microsoft.com/office/drawing/2010/main" val="0"/>
+                        </a:ext>
+                      </a:extLst>
+                    </a:blip>
+                    <a:srcRect/>
+                    <a:stretch>
+                      <a:fillRect/>
+                    </a:stretch>
+                  </pic:blipFill>
+                  <pic:spPr bwMode="auto">
+                    <a:xfrm>
+                      <a:off x="0" y="0"/>
+                      <a:ext cx="5934710" cy="5391785"/>
+                    </a:xfrm>
+                    <a:prstGeom prst="rect">
+                      <a:avLst/>
+                    </a:prstGeom>
+                    <a:noFill/>
+                    <a:ln>
+                      <a:noFill/>
+                    </a:ln>
+                  </pic:spPr>
+                </pic:pic>
+              </a:graphicData>
+            </a:graphic>
+          </wp:inline>
+        </w:drawing>
       </w:r>
       <w:bookmarkStart w:id="0" w:name="_GoBack"/>
       <w:bookmarkEnd w:id="0"/>
@@ -2721,6 +3548,119 @@
     </w:lvl>
   </w:abstractNum>
   <w:abstractNum w:abstractNumId="1">
+    <w:nsid w:val="194B7657"/>
+    <w:multiLevelType w:val="hybridMultilevel"/>
+    <w:tmpl w:val="76FAEAF2"/>
+    <w:lvl w:ilvl="0" w:tplc="04090001">
+      <w:start w:val="1"/>
+      <w:numFmt w:val="bullet"/>
+      <w:lvlText w:val=""/>
+      <w:lvlJc w:val="left"/>
+      <w:pPr>
+        <w:ind w:left="0" w:hanging="360"/>
+      </w:pPr>
+      <w:rPr>
+        <w:rFonts w:ascii="Symbol" w:hAnsi="Symbol" w:hint="default"/>
+      </w:rPr>
+    </w:lvl>
+    <w:lvl w:ilvl="1" w:tplc="04090003">
+      <w:start w:val="1"/>
+      <w:numFmt w:val="bullet"/>
+      <w:lvlText w:val="o"/>
+      <w:lvlJc w:val="left"/>
+      <w:pPr>
+        <w:ind w:left="720" w:hanging="360"/>
+      </w:pPr>
+      <w:rPr>
+        <w:rFonts w:ascii="Courier New" w:hAnsi="Courier New" w:cs="Courier New" w:hint="default"/>
+      </w:rPr>
+    </w:lvl>
+    <w:lvl w:ilvl="2" w:tplc="04090005">
+      <w:start w:val="1"/>
+      <w:numFmt w:val="bullet"/>
+      <w:lvlText w:val=""/>
+      <w:lvlJc w:val="left"/>
+      <w:pPr>
+        <w:ind w:left="1440" w:hanging="360"/>
+      </w:pPr>
+      <w:rPr>
+        <w:rFonts w:ascii="Wingdings" w:hAnsi="Wingdings" w:hint="default"/>
+      </w:rPr>
+    </w:lvl>
+    <w:lvl w:ilvl="3" w:tplc="04090001" w:tentative="1">
+      <w:start w:val="1"/>
+      <w:numFmt w:val="bullet"/>
+      <w:lvlText w:val=""/>
+      <w:lvlJc w:val="left"/>
+      <w:pPr>
+        <w:ind w:left="2160" w:hanging="360"/>
+      </w:pPr>
+      <w:rPr>
+        <w:rFonts w:ascii="Symbol" w:hAnsi="Symbol" w:hint="default"/>
+      </w:rPr>
+    </w:lvl>
+    <w:lvl w:ilvl="4" w:tplc="04090003" w:tentative="1">
+      <w:start w:val="1"/>
+      <w:numFmt w:val="bullet"/>
+      <w:lvlText w:val="o"/>
+      <w:lvlJc w:val="left"/>
+      <w:pPr>
+        <w:ind w:left="2880" w:hanging="360"/>
+      </w:pPr>
+      <w:rPr>
+        <w:rFonts w:ascii="Courier New" w:hAnsi="Courier New" w:cs="Courier New" w:hint="default"/>
+      </w:rPr>
+    </w:lvl>
+    <w:lvl w:ilvl="5" w:tplc="04090005" w:tentative="1">
+      <w:start w:val="1"/>
+      <w:numFmt w:val="bullet"/>
+      <w:lvlText w:val=""/>
+      <w:lvlJc w:val="left"/>
+      <w:pPr>
+        <w:ind w:left="3600" w:hanging="360"/>
+      </w:pPr>
+      <w:rPr>
+        <w:rFonts w:ascii="Wingdings" w:hAnsi="Wingdings" w:hint="default"/>
+      </w:rPr>
+    </w:lvl>
+    <w:lvl w:ilvl="6" w:tplc="04090001" w:tentative="1">
+      <w:start w:val="1"/>
+      <w:numFmt w:val="bullet"/>
+      <w:lvlText w:val=""/>
+      <w:lvlJc w:val="left"/>
+      <w:pPr>
+        <w:ind w:left="4320" w:hanging="360"/>
+      </w:pPr>
+      <w:rPr>
+        <w:rFonts w:ascii="Symbol" w:hAnsi="Symbol" w:hint="default"/>
+      </w:rPr>
+    </w:lvl>
+    <w:lvl w:ilvl="7" w:tplc="04090003" w:tentative="1">
+      <w:start w:val="1"/>
+      <w:numFmt w:val="bullet"/>
+      <w:lvlText w:val="o"/>
+      <w:lvlJc w:val="left"/>
+      <w:pPr>
+        <w:ind w:left="5040" w:hanging="360"/>
+      </w:pPr>
+      <w:rPr>
+        <w:rFonts w:ascii="Courier New" w:hAnsi="Courier New" w:cs="Courier New" w:hint="default"/>
+      </w:rPr>
+    </w:lvl>
+    <w:lvl w:ilvl="8" w:tplc="04090005" w:tentative="1">
+      <w:start w:val="1"/>
+      <w:numFmt w:val="bullet"/>
+      <w:lvlText w:val=""/>
+      <w:lvlJc w:val="left"/>
+      <w:pPr>
+        <w:ind w:left="5760" w:hanging="360"/>
+      </w:pPr>
+      <w:rPr>
+        <w:rFonts w:ascii="Wingdings" w:hAnsi="Wingdings" w:hint="default"/>
+      </w:rPr>
+    </w:lvl>
+  </w:abstractNum>
+  <w:abstractNum w:abstractNumId="2">
     <w:nsid w:val="34985FC2"/>
     <w:multiLevelType w:val="hybridMultilevel"/>
     <w:tmpl w:val="5A2A67BC"/>
@@ -2833,7 +3773,7 @@
       </w:rPr>
     </w:lvl>
   </w:abstractNum>
-  <w:abstractNum w:abstractNumId="2">
+  <w:abstractNum w:abstractNumId="3">
     <w:nsid w:val="39151DD4"/>
     <w:multiLevelType w:val="hybridMultilevel"/>
     <w:tmpl w:val="658663BA"/>
@@ -2946,7 +3886,7 @@
       </w:rPr>
     </w:lvl>
   </w:abstractNum>
-  <w:abstractNum w:abstractNumId="3">
+  <w:abstractNum w:abstractNumId="4">
     <w:nsid w:val="3E5C22B9"/>
     <w:multiLevelType w:val="hybridMultilevel"/>
     <w:tmpl w:val="2CB0AAC4"/>
@@ -3059,7 +3999,7 @@
       </w:rPr>
     </w:lvl>
   </w:abstractNum>
-  <w:abstractNum w:abstractNumId="4">
+  <w:abstractNum w:abstractNumId="5">
     <w:nsid w:val="64555E1B"/>
     <w:multiLevelType w:val="hybridMultilevel"/>
     <w:tmpl w:val="05167C58"/>
@@ -3172,7 +4112,7 @@
       </w:rPr>
     </w:lvl>
   </w:abstractNum>
-  <w:abstractNum w:abstractNumId="5">
+  <w:abstractNum w:abstractNumId="6">
     <w:nsid w:val="65E011EE"/>
     <w:multiLevelType w:val="hybridMultilevel"/>
     <w:tmpl w:val="13FC1712"/>
@@ -3285,7 +4225,7 @@
       </w:rPr>
     </w:lvl>
   </w:abstractNum>
-  <w:abstractNum w:abstractNumId="6">
+  <w:abstractNum w:abstractNumId="7">
     <w:nsid w:val="685A23B3"/>
     <w:multiLevelType w:val="hybridMultilevel"/>
     <w:tmpl w:val="37841742"/>
@@ -3398,7 +4338,7 @@
       </w:rPr>
     </w:lvl>
   </w:abstractNum>
-  <w:abstractNum w:abstractNumId="7">
+  <w:abstractNum w:abstractNumId="8">
     <w:nsid w:val="6CDC1004"/>
     <w:multiLevelType w:val="hybridMultilevel"/>
     <w:tmpl w:val="CC1E5892"/>
@@ -3512,28 +4452,31 @@
     </w:lvl>
   </w:abstractNum>
   <w:num w:numId="1">
-    <w:abstractNumId w:val="7"/>
+    <w:abstractNumId w:val="8"/>
   </w:num>
   <w:num w:numId="2">
     <w:abstractNumId w:val="0"/>
   </w:num>
   <w:num w:numId="3">
+    <w:abstractNumId w:val="6"/>
+  </w:num>
+  <w:num w:numId="4">
+    <w:abstractNumId w:val="2"/>
+  </w:num>
+  <w:num w:numId="5">
+    <w:abstractNumId w:val="7"/>
+  </w:num>
+  <w:num w:numId="6">
+    <w:abstractNumId w:val="4"/>
+  </w:num>
+  <w:num w:numId="7">
     <w:abstractNumId w:val="5"/>
   </w:num>
-  <w:num w:numId="4">
-    <w:abstractNumId w:val="1"/>
-  </w:num>
-  <w:num w:numId="5">
-    <w:abstractNumId w:val="6"/>
-  </w:num>
-  <w:num w:numId="6">
+  <w:num w:numId="8">
     <w:abstractNumId w:val="3"/>
   </w:num>
-  <w:num w:numId="7">
-    <w:abstractNumId w:val="4"/>
-  </w:num>
-  <w:num w:numId="8">
-    <w:abstractNumId w:val="2"/>
+  <w:num w:numId="9">
+    <w:abstractNumId w:val="1"/>
   </w:num>
 </w:numbering>
 </file>

</xml_diff>